<commit_message>
First release candidate version
</commit_message>
<xml_diff>
--- a/MMExt2/Module Messaging Extended Library.docx
+++ b/MMExt2/Module Messaging Extended Library.docx
@@ -58,7 +58,13 @@
       </w:r>
       <w:proofErr w:type="gramStart"/>
       <w:r>
-        <w:t>2017  Andrew</w:t>
+        <w:t>201</w:t>
+      </w:r>
+      <w:r>
+        <w:t>8</w:t>
+      </w:r>
+      <w:r>
+        <w:t xml:space="preserve">  Andrew</w:t>
       </w:r>
       <w:proofErr w:type="gramEnd"/>
       <w:r>
@@ -72,11 +78,9 @@
       <w:r>
         <w:t>” Ender</w:t>
       </w:r>
-    </w:p>
-    <w:p>
-      <w:pPr>
-        <w:jc w:val="center"/>
-      </w:pPr>
+      <w:r>
+        <w:br/>
+      </w:r>
       <w:r>
         <w:t>All rights reserved</w:t>
       </w:r>
@@ -103,7 +107,19 @@
         <w:t>Andrew)</w:t>
       </w:r>
       <w:r>
-        <w:t xml:space="preserve"> have championed the ability for Orbiter modules (e.g. vessels, MFDs) to be able to communicate with each other in a way that makes the simulation experience more seamless. For example, would it not be natural to allow </w:t>
+        <w:t xml:space="preserve"> have </w:t>
+      </w:r>
+      <w:r>
+        <w:t>advocated for</w:t>
+      </w:r>
+      <w:r>
+        <w:t xml:space="preserve"> the ability for Orbiter modules (e.g. vessels, MFDs) to be able to communicate with each other in a way that makes the simulation experience more seamless. For example, </w:t>
+      </w:r>
+      <w:r>
+        <w:t xml:space="preserve">we feel it is </w:t>
+      </w:r>
+      <w:r>
+        <w:t xml:space="preserve">natural to allow </w:t>
       </w:r>
       <w:proofErr w:type="spellStart"/>
       <w:r>
@@ -127,7 +143,13 @@
       </w:r>
       <w:proofErr w:type="spellEnd"/>
       <w:r>
-        <w:t xml:space="preserve"> determination of the best orbit to do a de-orbit burn? The Module Messaging series of library utilities made this possible. </w:t>
+        <w:t xml:space="preserve"> determination of the best orbit to do a de-orbit burn? The Module Messaging series of library utilities ma</w:t>
+      </w:r>
+      <w:r>
+        <w:t>kes</w:t>
+      </w:r>
+      <w:r>
+        <w:t xml:space="preserve"> this possible. </w:t>
       </w:r>
     </w:p>
     <w:p>
@@ -135,12 +157,144 @@
         <w:pStyle w:val="Heading1"/>
       </w:pPr>
       <w:r>
+        <w:t>What’s in this Library?</w:t>
+      </w:r>
+    </w:p>
+    <w:p>
+      <w:r>
+        <w:t xml:space="preserve">This library </w:t>
+      </w:r>
+      <w:r>
+        <w:t>installs 5 features for Orbiter:</w:t>
+      </w:r>
+    </w:p>
+    <w:p>
+      <w:pPr>
+        <w:pStyle w:val="ListParagraph"/>
+        <w:numPr>
+          <w:ilvl w:val="0"/>
+          <w:numId w:val="11"/>
+        </w:numPr>
+      </w:pPr>
+      <w:r>
+        <w:t>The core Module Messaging data interchange module (MMExt2.dll)</w:t>
+      </w:r>
+    </w:p>
+    <w:p>
+      <w:pPr>
+        <w:pStyle w:val="ListParagraph"/>
+        <w:numPr>
+          <w:ilvl w:val="0"/>
+          <w:numId w:val="11"/>
+        </w:numPr>
+      </w:pPr>
+      <w:r>
+        <w:t>C++ Include files for developers to interface to Module Messaging if they choose to.</w:t>
+      </w:r>
+    </w:p>
+    <w:p>
+      <w:pPr>
+        <w:pStyle w:val="ListParagraph"/>
+        <w:numPr>
+          <w:ilvl w:val="0"/>
+          <w:numId w:val="11"/>
+        </w:numPr>
+      </w:pPr>
+      <w:r>
+        <w:t xml:space="preserve">An updated Module Messaging Ext 1.1 interface </w:t>
+      </w:r>
+      <w:r>
+        <w:t>(ModuleMessagingExt.dll)</w:t>
+      </w:r>
+      <w:r>
+        <w:t xml:space="preserve"> </w:t>
+      </w:r>
+      <w:r>
+        <w:t xml:space="preserve">for existing module compatibility, </w:t>
+      </w:r>
+      <w:r>
+        <w:t xml:space="preserve">connecting to the new core. </w:t>
+      </w:r>
+    </w:p>
+    <w:p>
+      <w:pPr>
+        <w:pStyle w:val="ListParagraph"/>
+        <w:numPr>
+          <w:ilvl w:val="0"/>
+          <w:numId w:val="11"/>
+        </w:numPr>
+      </w:pPr>
+      <w:r>
+        <w:t>A new Module Messaging Ext MFD display (</w:t>
+      </w:r>
+      <w:proofErr w:type="spellStart"/>
+      <w:r>
+        <w:t>MMExtMFD</w:t>
+      </w:r>
+      <w:proofErr w:type="spellEnd"/>
+      <w:r>
+        <w:t xml:space="preserve">) for you to see Module Messaging variables and activity (optional, not mandatory to run this). </w:t>
+      </w:r>
+    </w:p>
+    <w:p>
+      <w:pPr>
+        <w:pStyle w:val="ListParagraph"/>
+        <w:numPr>
+          <w:ilvl w:val="0"/>
+          <w:numId w:val="11"/>
+        </w:numPr>
+      </w:pPr>
+      <w:r>
+        <w:t xml:space="preserve">This documentation, mainly for developers. </w:t>
+      </w:r>
+      <w:r>
+        <w:br/>
+      </w:r>
+    </w:p>
+    <w:p>
+      <w:pPr>
+        <w:pStyle w:val="Heading1"/>
+      </w:pPr>
+      <w:r>
         <w:t>History</w:t>
       </w:r>
     </w:p>
     <w:p>
       <w:r>
-        <w:t xml:space="preserve">The original release of this library was in 2014, as Module Messaging. This implemented the core capability to send and receive Booleans, Integers, Doubles, VECTOR3, MATRIX3, and MATRIX4. This release was enhanced in 2016 with the release of Module Messaging Extended 1.0 and then 1.1, which added logic to support variable passing per vessel in a simulation (e.g. for different burn data for a fleet of vessels), and the initial ability to support the sending and receiving of arbitrary data structures by reference (e.g. to expose a larger set of parameters without having to constantly call dozens of put or get functions just to synchronize data). We were worried about causing unnecessary crashes to desktops by having modules referencing different versions of structures or different compiler implementations, or for a receiving module to be able to overwrite a sending module’s data, so we added tons of safeguards for this. And so, we had a good library, and it has been widely implemented now for some of the core addons in the simulation, including </w:t>
+        <w:t xml:space="preserve">This library was originally released in </w:t>
+      </w:r>
+      <w:r>
+        <w:t>2014, as Module Messaging. This implemented the core capability to send and receive Booleans, Integers, Doubles, VECTOR3, MATRIX3, and MATRIX4</w:t>
+      </w:r>
+      <w:r>
+        <w:t xml:space="preserve"> between independent orbiter modules (usually MFDs, but for example vessels could also use this)</w:t>
+      </w:r>
+      <w:r>
+        <w:t xml:space="preserve">. This release was enhanced in 2016 </w:t>
+      </w:r>
+      <w:r>
+        <w:t>as</w:t>
+      </w:r>
+      <w:r>
+        <w:t xml:space="preserve"> Module Messaging Extended 1.0 and then 1.1, w</w:t>
+      </w:r>
+      <w:r>
+        <w:t>ith</w:t>
+      </w:r>
+      <w:r>
+        <w:t xml:space="preserve"> added logic to support </w:t>
+      </w:r>
+      <w:r>
+        <w:t>data interchange</w:t>
+      </w:r>
+      <w:r>
+        <w:t xml:space="preserve"> per vessel in a simulation (e.g. for different burn data for a fleet of vessels), and the ability to support the sending and receiving of arbitrary data structures by reference (e.g. to expose a larger set of parameters without having to constantly call dozens of put or get functions just to synchronize data). We were worried about causing unnecessary crashes to desktops by having modules referencing different versions of structures or different compiler implementations, or for a receiving module to be able to overwrite a sending module’s data, so we added tons of safeguards for this. And so, we had a good library, and it has been </w:t>
+      </w:r>
+      <w:r>
+        <w:t>utilized</w:t>
+      </w:r>
+      <w:r>
+        <w:t xml:space="preserve"> now for some of the core addons in the simulation, including </w:t>
       </w:r>
       <w:proofErr w:type="spellStart"/>
       <w:r>
@@ -169,7 +323,23 @@
     </w:p>
     <w:p>
       <w:r>
-        <w:t xml:space="preserve">In 2017, we released the second version of Module Messaging Extended. This was driven by three goals: (1) stop the Error 126 errors and the dozens of Orbiter Forum threads asking why a particular MFD cannot load (due to a missing dependency), (2) provide a simple and an advanced code experience to interact with Module Messaging according to what the developer prefers, and (3) provide backwards compatibility for any existing </w:t>
+        <w:t>In 201</w:t>
+      </w:r>
+      <w:r>
+        <w:t>8</w:t>
+      </w:r>
+      <w:r>
+        <w:t xml:space="preserve">, we released the second version of Module Messaging Extended. This was driven by three goals: (1) stop Error 126 errors and the dozens of Orbiter Forum threads asking why a particular MFD cannot </w:t>
+      </w:r>
+      <w:r>
+        <w:lastRenderedPageBreak/>
+        <w:t>load (due to a missing dependen</w:t>
+      </w:r>
+      <w:r>
+        <w:t>t DLL</w:t>
+      </w:r>
+      <w:r>
+        <w:t xml:space="preserve">), (2) provide a simple and an advanced code experience to interact with Module Messaging according to what the developer prefers, and (3) provide backwards compatibility for any existing </w:t>
       </w:r>
       <w:proofErr w:type="spellStart"/>
       <w:r>
@@ -185,6 +355,9 @@
         <w:pStyle w:val="Heading1"/>
       </w:pPr>
       <w:r>
+        <w:t xml:space="preserve">As a Developer, </w:t>
+      </w:r>
+      <w:r>
         <w:t>How Do I Use This Utility?</w:t>
       </w:r>
     </w:p>
@@ -208,16 +381,40 @@
         <w:t xml:space="preserve">or interfaces, </w:t>
       </w:r>
       <w:r>
-        <w:t>to Module Messaging Extended – bas</w:t>
+        <w:t xml:space="preserve">to Module Messaging Extended – </w:t>
+      </w:r>
+      <w:r>
+        <w:t>the B</w:t>
+      </w:r>
+      <w:r>
+        <w:t>as</w:t>
       </w:r>
       <w:r>
         <w:t>ic</w:t>
       </w:r>
       <w:r>
-        <w:t xml:space="preserve"> and</w:t>
-      </w:r>
-      <w:r>
-        <w:t xml:space="preserve"> advanced. The </w:t>
+        <w:t xml:space="preserve"> </w:t>
+      </w:r>
+      <w:r>
+        <w:t xml:space="preserve">Interface </w:t>
+      </w:r>
+      <w:r>
+        <w:t>and</w:t>
+      </w:r>
+      <w:r>
+        <w:t xml:space="preserve"> </w:t>
+      </w:r>
+      <w:r>
+        <w:t>A</w:t>
+      </w:r>
+      <w:r>
+        <w:t>dvanced</w:t>
+      </w:r>
+      <w:r>
+        <w:t xml:space="preserve"> Interface</w:t>
+      </w:r>
+      <w:r>
+        <w:t xml:space="preserve">. The </w:t>
       </w:r>
       <w:r>
         <w:t>B</w:t>
@@ -253,32 +450,118 @@
       </w:r>
       <w:proofErr w:type="gramEnd"/>
       <w:r>
-        <w:t xml:space="preserve">string, for your current vessel. The </w:t>
-      </w:r>
-      <w:r>
-        <w:t>A</w:t>
-      </w:r>
-      <w:r>
-        <w:t>dvance</w:t>
-      </w:r>
-      <w:r>
-        <w:t>d</w:t>
-      </w:r>
-      <w:r>
-        <w:t xml:space="preserve"> </w:t>
-      </w:r>
-      <w:r>
-        <w:t>Interface</w:t>
-      </w:r>
-      <w:r>
-        <w:t xml:space="preserve"> supports all the basic functions, plus two structure pass-by-reference functions, plus the ability to put, get, and delete for alternative vessels. </w:t>
-      </w:r>
-      <w:r>
-        <w:t xml:space="preserve">You can use both interfaces interchangeably in your code (i.e. the data you can put or get in the Basic </w:t>
-      </w:r>
-      <w:r>
-        <w:lastRenderedPageBreak/>
-        <w:t xml:space="preserve">Interface can also be accessed from the Advanced Interface). </w:t>
+        <w:t xml:space="preserve">string, for your current vessel. </w:t>
+      </w:r>
+      <w:r>
+        <w:t xml:space="preserve">These are the core functions for basic interaction with Module Messaging Extended, and if this is sufficient, the Basic Interface is the simplest and cleanest solution for you. </w:t>
+      </w:r>
+      <w:r>
+        <w:br/>
+      </w:r>
+    </w:p>
+    <w:p>
+      <w:r>
+        <w:t xml:space="preserve">The Advanced Interface implements six additional capabilities: </w:t>
+      </w:r>
+    </w:p>
+    <w:p>
+      <w:pPr>
+        <w:pStyle w:val="ListParagraph"/>
+        <w:numPr>
+          <w:ilvl w:val="0"/>
+          <w:numId w:val="10"/>
+        </w:numPr>
+      </w:pPr>
+      <w:r>
+        <w:t>Getting and putting variables for vessels in the scenario other than your focus vessel (e.g. to synchronize a rendezvous with a target vessel).</w:t>
+      </w:r>
+    </w:p>
+    <w:p>
+      <w:pPr>
+        <w:pStyle w:val="ListParagraph"/>
+        <w:numPr>
+          <w:ilvl w:val="0"/>
+          <w:numId w:val="10"/>
+        </w:numPr>
+      </w:pPr>
+      <w:r>
+        <w:t xml:space="preserve">Safe data interchange for two types of data structures, for more complex data transfer needs. </w:t>
+      </w:r>
+    </w:p>
+    <w:p>
+      <w:pPr>
+        <w:pStyle w:val="ListParagraph"/>
+        <w:numPr>
+          <w:ilvl w:val="0"/>
+          <w:numId w:val="10"/>
+        </w:numPr>
+      </w:pPr>
+      <w:r>
+        <w:t xml:space="preserve">A generic find function to scan for variables or </w:t>
+      </w:r>
+      <w:proofErr w:type="spellStart"/>
+      <w:proofErr w:type="gramStart"/>
+      <w:r>
+        <w:t>module:variable</w:t>
+      </w:r>
+      <w:proofErr w:type="spellEnd"/>
+      <w:proofErr w:type="gramEnd"/>
+      <w:r>
+        <w:t xml:space="preserve"> pairs from vessels you do not know about (e.g. to allow a burn MFD to pick up burn vectors and timing from a new MFD without additional coding).</w:t>
+      </w:r>
+    </w:p>
+    <w:p>
+      <w:pPr>
+        <w:pStyle w:val="ListParagraph"/>
+        <w:numPr>
+          <w:ilvl w:val="0"/>
+          <w:numId w:val="10"/>
+        </w:numPr>
+      </w:pPr>
+      <w:r>
+        <w:t>An activity log trace, to see data interchange activity.</w:t>
+      </w:r>
+    </w:p>
+    <w:p>
+      <w:pPr>
+        <w:pStyle w:val="ListParagraph"/>
+        <w:numPr>
+          <w:ilvl w:val="0"/>
+          <w:numId w:val="10"/>
+        </w:numPr>
+      </w:pPr>
+      <w:r>
+        <w:t>A get version call to inspect the version and compile date of the MMExt2.dll if present.</w:t>
+      </w:r>
+    </w:p>
+    <w:p>
+      <w:pPr>
+        <w:pStyle w:val="ListParagraph"/>
+        <w:numPr>
+          <w:ilvl w:val="0"/>
+          <w:numId w:val="10"/>
+        </w:numPr>
+      </w:pPr>
+      <w:r>
+        <w:t xml:space="preserve">A method to update the sending module name, for compatibility with the old </w:t>
+      </w:r>
+      <w:proofErr w:type="spellStart"/>
+      <w:r>
+        <w:t>MMExt</w:t>
+      </w:r>
+      <w:proofErr w:type="spellEnd"/>
+      <w:r>
+        <w:t xml:space="preserve"> v1. </w:t>
+      </w:r>
+    </w:p>
+    <w:p>
+      <w:r>
+        <w:t xml:space="preserve">This interface is used by Module Messaging Extended v1.1 for compatibility with old MFDs linking directly to it, as well as for the new inspection MFD, MMExt2MFD. </w:t>
+      </w:r>
+    </w:p>
+    <w:p>
+      <w:r>
+        <w:t xml:space="preserve">You can use both interfaces interchangeably in your code (i.e. the data you can put or get in the Basic Interface can also be accessed from the Advanced Interface). </w:t>
       </w:r>
       <w:r>
         <w:br/>
@@ -290,10 +573,12 @@
     <w:p>
       <w:pPr>
         <w:pStyle w:val="Heading2"/>
-        <w:ind w:left="360"/>
-      </w:pPr>
-      <w:r>
-        <w:t>The Basic Interface</w:t>
+      </w:pPr>
+      <w:r>
+        <w:t xml:space="preserve">Coding to the </w:t>
+      </w:r>
+      <w:r>
+        <w:t>Basic Interface</w:t>
       </w:r>
       <w:r>
         <w:t xml:space="preserve"> </w:t>
@@ -306,6 +591,7 @@
           <w:ilvl w:val="0"/>
           <w:numId w:val="4"/>
         </w:numPr>
+        <w:ind w:left="720"/>
       </w:pPr>
       <w:r>
         <w:t xml:space="preserve">From the place </w:t>
@@ -352,6 +638,29 @@
           <w:color w:val="4472C4" w:themeColor="accent1"/>
         </w:rPr>
         <w:t xml:space="preserve"> </w:t>
+      </w:r>
+      <w:r>
+        <w:rPr>
+          <w:color w:val="4472C4" w:themeColor="accent1"/>
+        </w:rPr>
+        <w:br/>
+      </w:r>
+      <w:r>
+        <w:rPr>
+          <w:color w:val="4472C4" w:themeColor="accent1"/>
+        </w:rPr>
+        <w:br/>
+      </w:r>
+      <w:r>
+        <w:t>Your default search path for Orbiter development (e.g. from the Orbiter plugin resource property sheets included in the Orbiter distribution), should include Orbiter\</w:t>
+      </w:r>
+      <w:proofErr w:type="spellStart"/>
+      <w:r>
+        <w:t>Orbitersdk</w:t>
+      </w:r>
+      <w:proofErr w:type="spellEnd"/>
+      <w:r>
+        <w:t xml:space="preserve">\include, which is where this MMExt2_Basic.hpp will be found. </w:t>
       </w:r>
       <w:r>
         <w:br/>
@@ -364,6 +673,7 @@
           <w:ilvl w:val="0"/>
           <w:numId w:val="4"/>
         </w:numPr>
+        <w:ind w:left="720"/>
       </w:pPr>
       <w:r>
         <w:t>In your class header, declare the interface</w:t>
@@ -372,7 +682,14 @@
         <w:t xml:space="preserve">, </w:t>
       </w:r>
       <w:r>
-        <w:t>e.g. mm</w:t>
+        <w:t xml:space="preserve">e.g. </w:t>
+      </w:r>
+      <w:r>
+        <w:rPr>
+          <w:rFonts w:ascii="Courier New" w:hAnsi="Courier New" w:cs="Courier New"/>
+          <w:color w:val="FF0000"/>
+        </w:rPr>
+        <w:t>mm</w:t>
       </w:r>
       <w:r>
         <w:t xml:space="preserve">, with your choice of module name. (Replace the red text with your preference). </w:t>
@@ -392,6 +709,7 @@
           <w:rFonts w:ascii="Courier New" w:hAnsi="Courier New" w:cs="Courier New"/>
           <w:color w:val="4472C4" w:themeColor="accent1"/>
         </w:rPr>
+        <w:lastRenderedPageBreak/>
         <w:t>MMExt</w:t>
       </w:r>
       <w:proofErr w:type="gramStart"/>
@@ -438,58 +756,76 @@
           <w:ilvl w:val="0"/>
           <w:numId w:val="4"/>
         </w:numPr>
-      </w:pPr>
-      <w:r>
-        <w:t>In your class constructor, initialize the interface</w:t>
-      </w:r>
-      <w:r>
-        <w:t>:</w:t>
-      </w:r>
-      <w:r>
-        <w:br/>
-      </w:r>
-      <w:r>
-        <w:rPr>
-          <w:rFonts w:ascii="Courier New" w:hAnsi="Courier New" w:cs="Courier New"/>
-          <w:color w:val="4472C4" w:themeColor="accent1"/>
-        </w:rPr>
-        <w:br/>
-      </w:r>
-      <w:r>
-        <w:rPr>
-          <w:rFonts w:ascii="Courier New" w:hAnsi="Courier New" w:cs="Courier New"/>
-          <w:color w:val="4472C4" w:themeColor="accent1"/>
-        </w:rPr>
-        <w:t xml:space="preserve">bool </w:t>
-      </w:r>
-      <w:r>
-        <w:rPr>
-          <w:rFonts w:ascii="Courier New" w:hAnsi="Courier New" w:cs="Courier New"/>
-          <w:color w:val="FF0000"/>
-        </w:rPr>
-        <w:t>ret</w:t>
-      </w:r>
-      <w:r>
-        <w:rPr>
-          <w:rFonts w:ascii="Courier New" w:hAnsi="Courier New" w:cs="Courier New"/>
-          <w:color w:val="4472C4" w:themeColor="accent1"/>
-        </w:rPr>
-        <w:t xml:space="preserve"> = </w:t>
+        <w:ind w:left="720"/>
+      </w:pPr>
+      <w:r>
+        <w:t xml:space="preserve">In your class constructor, </w:t>
+      </w:r>
+      <w:r>
+        <w:t xml:space="preserve">you need to explicitly </w:t>
+      </w:r>
+      <w:r>
+        <w:t>initialize the interface</w:t>
+      </w:r>
+      <w:r>
+        <w:t xml:space="preserve"> on the class definition – e.g.:</w:t>
+      </w:r>
+    </w:p>
+    <w:p>
+      <w:pPr>
+        <w:pStyle w:val="ListParagraph"/>
+      </w:pPr>
+      <w:r>
+        <w:rPr>
+          <w:rFonts w:ascii="Courier New" w:hAnsi="Courier New" w:cs="Courier New"/>
+          <w:color w:val="4472C4" w:themeColor="accent1"/>
+        </w:rPr>
+        <w:br/>
       </w:r>
       <w:proofErr w:type="spellStart"/>
       <w:proofErr w:type="gramStart"/>
       <w:r>
         <w:rPr>
           <w:rFonts w:ascii="Courier New" w:hAnsi="Courier New" w:cs="Courier New"/>
-          <w:color w:val="4472C4" w:themeColor="accent1"/>
-        </w:rPr>
-        <w:t>mm.Init</w:t>
-      </w:r>
-      <w:proofErr w:type="spellEnd"/>
+          <w:color w:val="FF0000"/>
+        </w:rPr>
+        <w:t>MyClass</w:t>
+      </w:r>
+      <w:proofErr w:type="spellEnd"/>
+      <w:r>
+        <w:rPr>
+          <w:rFonts w:ascii="Courier New" w:hAnsi="Courier New" w:cs="Courier New"/>
+          <w:color w:val="4472C4" w:themeColor="accent1"/>
+        </w:rPr>
+        <w:t>::</w:t>
+      </w:r>
+      <w:proofErr w:type="spellStart"/>
       <w:proofErr w:type="gramEnd"/>
       <w:r>
         <w:rPr>
           <w:rFonts w:ascii="Courier New" w:hAnsi="Courier New" w:cs="Courier New"/>
+          <w:color w:val="FF0000"/>
+        </w:rPr>
+        <w:t>MyClass</w:t>
+      </w:r>
+      <w:proofErr w:type="spellEnd"/>
+      <w:r>
+        <w:rPr>
+          <w:rFonts w:ascii="Courier New" w:hAnsi="Courier New" w:cs="Courier New"/>
+          <w:color w:val="4472C4" w:themeColor="accent1"/>
+        </w:rPr>
+        <w:t xml:space="preserve">() : </w:t>
+      </w:r>
+      <w:r>
+        <w:rPr>
+          <w:rFonts w:ascii="Courier New" w:hAnsi="Courier New" w:cs="Courier New"/>
+          <w:color w:val="FF0000"/>
+        </w:rPr>
+        <w:t>mm</w:t>
+      </w:r>
+      <w:r>
+        <w:rPr>
+          <w:rFonts w:ascii="Courier New" w:hAnsi="Courier New" w:cs="Courier New"/>
           <w:color w:val="4472C4" w:themeColor="accent1"/>
         </w:rPr>
         <w:t>(</w:t>
@@ -501,12 +837,47 @@
         </w:rPr>
         <w:t>”</w:t>
       </w:r>
-      <w:r>
-        <w:rPr>
-          <w:rFonts w:ascii="Courier New" w:hAnsi="Courier New" w:cs="Courier New"/>
-          <w:color w:val="FF0000"/>
-        </w:rPr>
-        <w:t>name</w:t>
+      <w:proofErr w:type="spellStart"/>
+      <w:r>
+        <w:rPr>
+          <w:rFonts w:ascii="Courier New" w:hAnsi="Courier New" w:cs="Courier New"/>
+          <w:color w:val="FF0000"/>
+        </w:rPr>
+        <w:t>MyName</w:t>
+      </w:r>
+      <w:proofErr w:type="spellEnd"/>
+      <w:r>
+        <w:rPr>
+          <w:rFonts w:ascii="Courier New" w:hAnsi="Courier New" w:cs="Courier New"/>
+          <w:color w:val="4472C4" w:themeColor="accent1"/>
+        </w:rPr>
+        <w:t>”)</w:t>
+      </w:r>
+      <w:r>
+        <w:rPr>
+          <w:rFonts w:ascii="Courier New" w:hAnsi="Courier New" w:cs="Courier New"/>
+          <w:color w:val="4472C4" w:themeColor="accent1"/>
+        </w:rPr>
+        <w:t xml:space="preserve"> { … }</w:t>
+      </w:r>
+      <w:r>
+        <w:rPr>
+          <w:rFonts w:ascii="Courier New" w:hAnsi="Courier New" w:cs="Courier New"/>
+          <w:color w:val="4472C4" w:themeColor="accent1"/>
+        </w:rPr>
+        <w:br/>
+      </w:r>
+      <w:r>
+        <w:rPr>
+          <w:rFonts w:ascii="Courier New" w:hAnsi="Courier New" w:cs="Courier New"/>
+        </w:rPr>
+        <w:br/>
+      </w:r>
+      <w:r>
+        <w:t>… where:</w:t>
+      </w:r>
+      <w:r>
+        <w:br/>
       </w:r>
       <w:r>
         <w:rPr>
@@ -515,38 +886,21 @@
         </w:rPr>
         <w:t>”</w:t>
       </w:r>
-      <w:r>
-        <w:rPr>
-          <w:rFonts w:ascii="Courier New" w:hAnsi="Courier New" w:cs="Courier New"/>
-          <w:color w:val="4472C4" w:themeColor="accent1"/>
-        </w:rPr>
-        <w:t>);</w:t>
-      </w:r>
-      <w:r>
-        <w:rPr>
-          <w:rFonts w:ascii="Courier New" w:hAnsi="Courier New" w:cs="Courier New"/>
-          <w:color w:val="4472C4" w:themeColor="accent1"/>
-        </w:rPr>
-        <w:br/>
-      </w:r>
-      <w:r>
-        <w:rPr>
-          <w:rFonts w:ascii="Courier New" w:hAnsi="Courier New" w:cs="Courier New"/>
-        </w:rPr>
-        <w:br/>
-      </w:r>
-      <w:r>
-        <w:t>… where:</w:t>
-      </w:r>
-      <w:r>
-        <w:br/>
-      </w:r>
-      <w:r>
-        <w:rPr>
-          <w:rFonts w:ascii="Courier New" w:hAnsi="Courier New" w:cs="Courier New"/>
-          <w:color w:val="4472C4" w:themeColor="accent1"/>
-        </w:rPr>
-        <w:t>“name”</w:t>
+      <w:proofErr w:type="spellStart"/>
+      <w:r>
+        <w:rPr>
+          <w:rFonts w:ascii="Courier New" w:hAnsi="Courier New" w:cs="Courier New"/>
+          <w:color w:val="FF0000"/>
+        </w:rPr>
+        <w:t>MyName</w:t>
+      </w:r>
+      <w:proofErr w:type="spellEnd"/>
+      <w:r>
+        <w:rPr>
+          <w:rFonts w:ascii="Courier New" w:hAnsi="Courier New" w:cs="Courier New"/>
+          <w:color w:val="4472C4" w:themeColor="accent1"/>
+        </w:rPr>
+        <w:t>”</w:t>
       </w:r>
       <w:r>
         <w:rPr>
@@ -559,28 +913,85 @@
       </w:r>
       <w:r>
         <w:br/>
-        <w:t>ret is true if the</w:t>
-      </w:r>
-      <w:r>
-        <w:t xml:space="preserve"> module finds MMExt2.dll, false if not (e.g. so you can </w:t>
-      </w:r>
-      <w:r>
-        <w:t>put a message</w:t>
-      </w:r>
-      <w:r>
-        <w:t xml:space="preserve"> in the Orbiter.log, or </w:t>
-      </w:r>
-      <w:r>
-        <w:t xml:space="preserve">notify </w:t>
-      </w:r>
-      <w:r>
-        <w:t>the user</w:t>
-      </w:r>
-      <w:r>
-        <w:t xml:space="preserve"> on your MFD</w:t>
-      </w:r>
-      <w:r>
-        <w:t>.)</w:t>
+      </w:r>
+      <w:r>
+        <w:br/>
+        <w:t>The reason for this syntax is because the constructor for the MMExt2 Basic Interface requires your module name as a parameter, so it’s a non-default constructor, and this is the C++ syntax to declare such an object. If you are declaring the interface in a block of code (i.e. not in a class), then the module name is put on the declaration as follows:</w:t>
+      </w:r>
+      <w:r>
+        <w:br/>
+      </w:r>
+    </w:p>
+    <w:p>
+      <w:pPr>
+        <w:pStyle w:val="ListParagraph"/>
+      </w:pPr>
+      <w:r>
+        <w:rPr>
+          <w:rFonts w:ascii="Courier New" w:hAnsi="Courier New" w:cs="Courier New"/>
+          <w:color w:val="4472C4" w:themeColor="accent1"/>
+        </w:rPr>
+        <w:t>MMExt</w:t>
+      </w:r>
+      <w:proofErr w:type="gramStart"/>
+      <w:r>
+        <w:rPr>
+          <w:rFonts w:ascii="Courier New" w:hAnsi="Courier New" w:cs="Courier New"/>
+          <w:color w:val="4472C4" w:themeColor="accent1"/>
+        </w:rPr>
+        <w:t>2::</w:t>
+      </w:r>
+      <w:proofErr w:type="gramEnd"/>
+      <w:r>
+        <w:rPr>
+          <w:rFonts w:ascii="Courier New" w:hAnsi="Courier New" w:cs="Courier New"/>
+          <w:color w:val="4472C4" w:themeColor="accent1"/>
+        </w:rPr>
+        <w:t xml:space="preserve">Basic </w:t>
+      </w:r>
+      <w:r>
+        <w:rPr>
+          <w:rFonts w:ascii="Courier New" w:hAnsi="Courier New" w:cs="Courier New"/>
+          <w:color w:val="FF0000"/>
+        </w:rPr>
+        <w:t>mm</w:t>
+      </w:r>
+      <w:r>
+        <w:rPr>
+          <w:rFonts w:ascii="Courier New" w:hAnsi="Courier New" w:cs="Courier New"/>
+          <w:color w:val="4472C4" w:themeColor="accent1"/>
+        </w:rPr>
+        <w:t>(</w:t>
+      </w:r>
+      <w:r>
+        <w:rPr>
+          <w:rFonts w:ascii="Courier New" w:hAnsi="Courier New" w:cs="Courier New"/>
+          <w:color w:val="4472C4" w:themeColor="accent1"/>
+        </w:rPr>
+        <w:t>”</w:t>
+      </w:r>
+      <w:proofErr w:type="spellStart"/>
+      <w:r>
+        <w:rPr>
+          <w:rFonts w:ascii="Courier New" w:hAnsi="Courier New" w:cs="Courier New"/>
+          <w:color w:val="FF0000"/>
+        </w:rPr>
+        <w:t>MyName</w:t>
+      </w:r>
+      <w:proofErr w:type="spellEnd"/>
+      <w:r>
+        <w:rPr>
+          <w:rFonts w:ascii="Courier New" w:hAnsi="Courier New" w:cs="Courier New"/>
+          <w:color w:val="4472C4" w:themeColor="accent1"/>
+        </w:rPr>
+        <w:t>”)</w:t>
+      </w:r>
+      <w:r>
+        <w:rPr>
+          <w:rFonts w:ascii="Courier New" w:hAnsi="Courier New" w:cs="Courier New"/>
+          <w:color w:val="4472C4" w:themeColor="accent1"/>
+        </w:rPr>
+        <w:t>;</w:t>
       </w:r>
       <w:r>
         <w:br/>
@@ -593,6 +1004,7 @@
           <w:ilvl w:val="0"/>
           <w:numId w:val="4"/>
         </w:numPr>
+        <w:ind w:left="720"/>
       </w:pPr>
       <w:r>
         <w:t>In your code – add</w:t>
@@ -670,6 +1082,7 @@
         <w:t xml:space="preserve"> = </w:t>
       </w:r>
       <w:proofErr w:type="spellStart"/>
+      <w:proofErr w:type="gramStart"/>
       <w:r>
         <w:rPr>
           <w:rFonts w:ascii="Courier New" w:hAnsi="Courier New" w:cs="Courier New"/>
@@ -685,6 +1098,7 @@
         <w:t>.Put</w:t>
       </w:r>
       <w:proofErr w:type="spellEnd"/>
+      <w:proofErr w:type="gramEnd"/>
       <w:r>
         <w:rPr>
           <w:rFonts w:ascii="Courier New" w:hAnsi="Courier New" w:cs="Courier New"/>
@@ -852,7 +1266,14 @@
           <w:rFonts w:ascii="Courier New" w:hAnsi="Courier New" w:cs="Courier New"/>
           <w:color w:val="4472C4" w:themeColor="accent1"/>
         </w:rPr>
-        <w:t>”, &amp;</w:t>
+        <w:t xml:space="preserve">”, </w:t>
+      </w:r>
+      <w:r>
+        <w:rPr>
+          <w:rFonts w:ascii="Courier New" w:hAnsi="Courier New" w:cs="Courier New"/>
+          <w:color w:val="FF0000"/>
+        </w:rPr>
+        <w:t>&amp;</w:t>
       </w:r>
       <w:proofErr w:type="spellStart"/>
       <w:r>
@@ -920,7 +1341,7 @@
       <w:r>
         <w:rPr>
           <w:rFonts w:ascii="Courier New" w:hAnsi="Courier New" w:cs="Courier New"/>
-          <w:color w:val="4472C4" w:themeColor="accent1"/>
+          <w:color w:val="FF0000"/>
         </w:rPr>
         <w:t>&amp;</w:t>
       </w:r>
@@ -1102,6 +1523,7 @@
           <w:ilvl w:val="0"/>
           <w:numId w:val="4"/>
         </w:numPr>
+        <w:ind w:left="720"/>
       </w:pPr>
       <w:r>
         <w:t>Usage notes for Put and Delete:</w:t>
@@ -1114,6 +1536,7 @@
           <w:ilvl w:val="1"/>
           <w:numId w:val="4"/>
         </w:numPr>
+        <w:ind w:left="1440"/>
       </w:pPr>
       <w:r>
         <w:t xml:space="preserve">Pick descriptive names for your variables, to make it clear what the data is. </w:t>
@@ -1126,9 +1549,13 @@
           <w:ilvl w:val="1"/>
           <w:numId w:val="4"/>
         </w:numPr>
-      </w:pPr>
-      <w:r>
-        <w:t>Do not duplicate names for different variable types, even though technically it is possible.</w:t>
+        <w:ind w:left="1440"/>
+      </w:pPr>
+      <w:r>
+        <w:t>Do not duplicate names for different variable types</w:t>
+      </w:r>
+      <w:r>
+        <w:t xml:space="preserve"> (only one variable type per name is permitted).</w:t>
       </w:r>
     </w:p>
     <w:p>
@@ -1138,9 +1565,33 @@
           <w:ilvl w:val="1"/>
           <w:numId w:val="4"/>
         </w:numPr>
-      </w:pPr>
-      <w:r>
-        <w:t xml:space="preserve">All data is passed by value – i.e. when you put the data, MMExt2 takes a copy. If you want pass-by-reference semantics, then look at the structure-passing in the advanced interface. </w:t>
+        <w:ind w:left="1440"/>
+      </w:pPr>
+      <w:r>
+        <w:t>All data is passed by value – i.e. when you put the data, MMExt2 takes a copy</w:t>
+      </w:r>
+      <w:r>
+        <w:t>, so you can destroy the original source if you want</w:t>
+      </w:r>
+      <w:proofErr w:type="gramStart"/>
+      <w:r>
+        <w:t xml:space="preserve">. </w:t>
+      </w:r>
+      <w:proofErr w:type="gramEnd"/>
+      <w:r>
+        <w:t xml:space="preserve">If you want pass-by-reference semantics, then look at the structure-passing in the </w:t>
+      </w:r>
+      <w:r>
+        <w:t>A</w:t>
+      </w:r>
+      <w:r>
+        <w:t xml:space="preserve">dvanced </w:t>
+      </w:r>
+      <w:r>
+        <w:t>I</w:t>
+      </w:r>
+      <w:r>
+        <w:t xml:space="preserve">nterface. </w:t>
       </w:r>
     </w:p>
     <w:p>
@@ -1150,9 +1601,9 @@
           <w:ilvl w:val="1"/>
           <w:numId w:val="4"/>
         </w:numPr>
-      </w:pPr>
-      <w:r>
-        <w:lastRenderedPageBreak/>
+        <w:ind w:left="1440"/>
+      </w:pPr>
+      <w:r>
         <w:t xml:space="preserve">Delete is only called from the module that Puts the data. I.e. if you are just getting the data, you never call Delete, as you are not the owner of that data. </w:t>
       </w:r>
     </w:p>
@@ -1163,96 +1614,13 @@
           <w:ilvl w:val="1"/>
           <w:numId w:val="4"/>
         </w:numPr>
-      </w:pPr>
-      <w:r>
-        <w:t xml:space="preserve">The Delete function removes all data types </w:t>
-      </w:r>
-      <w:r>
-        <w:t xml:space="preserve">for your module name and </w:t>
-      </w:r>
-      <w:r>
-        <w:t>with that variable name</w:t>
-      </w:r>
-      <w:r>
-        <w:t xml:space="preserve">. I.e. consider it a wildcard delete </w:t>
-      </w:r>
-      <w:proofErr w:type="gramStart"/>
-      <w:r>
-        <w:t xml:space="preserve">for  </w:t>
-      </w:r>
-      <w:proofErr w:type="spellStart"/>
-      <w:r>
-        <w:rPr>
-          <w:color w:val="4472C4" w:themeColor="accent1"/>
-        </w:rPr>
-        <w:t>int</w:t>
-      </w:r>
-      <w:proofErr w:type="spellEnd"/>
-      <w:proofErr w:type="gramEnd"/>
-      <w:r>
-        <w:t xml:space="preserve">, </w:t>
-      </w:r>
-      <w:r>
-        <w:rPr>
-          <w:color w:val="4472C4" w:themeColor="accent1"/>
-        </w:rPr>
-        <w:t>bool</w:t>
-      </w:r>
-      <w:r>
-        <w:t xml:space="preserve">, </w:t>
-      </w:r>
-      <w:r>
-        <w:rPr>
-          <w:color w:val="4472C4" w:themeColor="accent1"/>
-        </w:rPr>
-        <w:t>double</w:t>
-      </w:r>
-      <w:r>
-        <w:t xml:space="preserve">, </w:t>
-      </w:r>
-      <w:r>
-        <w:rPr>
-          <w:color w:val="4472C4" w:themeColor="accent1"/>
-        </w:rPr>
-        <w:t>VECTOR3</w:t>
-      </w:r>
-      <w:r>
-        <w:t xml:space="preserve">, </w:t>
-      </w:r>
-      <w:r>
-        <w:rPr>
-          <w:color w:val="4472C4" w:themeColor="accent1"/>
-        </w:rPr>
-        <w:t>MATRIX3</w:t>
-      </w:r>
-      <w:r>
-        <w:t xml:space="preserve">, </w:t>
-      </w:r>
-      <w:r>
-        <w:rPr>
-          <w:color w:val="4472C4" w:themeColor="accent1"/>
-        </w:rPr>
-        <w:t>MATRIX4</w:t>
-      </w:r>
-      <w:r>
-        <w:t xml:space="preserve">, and </w:t>
-      </w:r>
-      <w:proofErr w:type="spellStart"/>
-      <w:r>
-        <w:rPr>
-          <w:color w:val="4472C4" w:themeColor="accent1"/>
-        </w:rPr>
-        <w:t>std</w:t>
-      </w:r>
-      <w:proofErr w:type="spellEnd"/>
-      <w:r>
-        <w:rPr>
-          <w:color w:val="4472C4" w:themeColor="accent1"/>
-        </w:rPr>
-        <w:t>::string</w:t>
-      </w:r>
-      <w:r>
-        <w:t>.</w:t>
+        <w:ind w:left="1440"/>
+      </w:pPr>
+      <w:r>
+        <w:t xml:space="preserve">The Delete function </w:t>
+      </w:r>
+      <w:r>
+        <w:t>knows the data type, so it just needs the variable name.</w:t>
       </w:r>
     </w:p>
     <w:p>
@@ -1262,6 +1630,7 @@
           <w:ilvl w:val="1"/>
           <w:numId w:val="4"/>
         </w:numPr>
+        <w:ind w:left="1440"/>
       </w:pPr>
       <w:r>
         <w:t xml:space="preserve">Delete will not remove any data in your code – it just removes the copy in MMExt2, such that all further calls to Get will return </w:t>
@@ -1290,8 +1659,10 @@
           <w:ilvl w:val="0"/>
           <w:numId w:val="4"/>
         </w:numPr>
-      </w:pPr>
-      <w:r>
+        <w:ind w:left="720"/>
+      </w:pPr>
+      <w:r>
+        <w:lastRenderedPageBreak/>
         <w:t>Usage notes for Get:</w:t>
       </w:r>
     </w:p>
@@ -1302,9 +1673,21 @@
           <w:ilvl w:val="1"/>
           <w:numId w:val="4"/>
         </w:numPr>
-      </w:pPr>
-      <w:r>
-        <w:t xml:space="preserve">Look at the documentation or the source code for the other module to determine what data variables and data types it is sending. </w:t>
+        <w:ind w:left="1440"/>
+      </w:pPr>
+      <w:r>
+        <w:t>Look at the documentation or the source code for the other module to determine what data variables and data types it is sending</w:t>
+      </w:r>
+      <w:r>
+        <w:t xml:space="preserve">, or use </w:t>
+      </w:r>
+      <w:proofErr w:type="spellStart"/>
+      <w:r>
+        <w:t>MMExtMFD</w:t>
+      </w:r>
+      <w:proofErr w:type="spellEnd"/>
+      <w:r>
+        <w:t xml:space="preserve"> to see the data inside the Orbiter simulation. </w:t>
       </w:r>
     </w:p>
     <w:p>
@@ -1314,9 +1697,33 @@
           <w:ilvl w:val="1"/>
           <w:numId w:val="4"/>
         </w:numPr>
-      </w:pPr>
-      <w:r>
-        <w:t xml:space="preserve">When the Get completes, you will have a private copy of the data returned into your code. You need to repeat the Get call to get refreshed data – e.g. every second, every simulation step, or manually on request from your user. </w:t>
+        <w:ind w:left="1440"/>
+      </w:pPr>
+      <w:r>
+        <w:t>When the Get completes, you will have a private copy of the data returned into your code. You need to repeat the Get call to get refreshed data – e.g. every simulation step,</w:t>
+      </w:r>
+      <w:r>
+        <w:t xml:space="preserve"> each fixed time interval,</w:t>
+      </w:r>
+      <w:r>
+        <w:t xml:space="preserve"> or manually on request from </w:t>
+      </w:r>
+      <w:r>
+        <w:t>the</w:t>
+      </w:r>
+      <w:r>
+        <w:t xml:space="preserve"> user. </w:t>
+      </w:r>
+      <w:r>
+        <w:t xml:space="preserve">Be sensitive to the amount of data you wish to collect if you are doing it on every simulation step – e.g. consider refreshing each 5 </w:t>
+      </w:r>
+      <w:proofErr w:type="gramStart"/>
+      <w:r>
+        <w:t>seconds</w:t>
+      </w:r>
+      <w:proofErr w:type="gramEnd"/>
+      <w:r>
+        <w:t xml:space="preserve"> instead. </w:t>
       </w:r>
       <w:r>
         <w:t xml:space="preserve">If you want a reference to a live variable in the other module, then have a look at the structure-passing capabilities in the advanced interface. </w:t>
@@ -1329,7 +1736,10 @@
         <w:ind w:left="360"/>
       </w:pPr>
       <w:r>
-        <w:t>The Advanced Interface</w:t>
+        <w:t>Coding to the</w:t>
+      </w:r>
+      <w:r>
+        <w:t xml:space="preserve"> Advanced Interface</w:t>
       </w:r>
     </w:p>
     <w:p>
@@ -1363,11 +1773,9 @@
       <w:r>
         <w:t xml:space="preserve"> (</w:t>
       </w:r>
-      <w:proofErr w:type="spellStart"/>
-      <w:r>
-        <w:t>replaing</w:t>
-      </w:r>
-      <w:proofErr w:type="spellEnd"/>
+      <w:r>
+        <w:t>replacing</w:t>
+      </w:r>
       <w:r>
         <w:t xml:space="preserve"> the red text with your choices)</w:t>
       </w:r>
@@ -1421,6 +1829,7 @@
         </w:rPr>
         <w:t xml:space="preserve">MMExt2::Basic </w:t>
       </w:r>
+      <w:proofErr w:type="spellStart"/>
       <w:r>
         <w:rPr>
           <w:rFonts w:ascii="Courier New" w:hAnsi="Courier New" w:cs="Courier New"/>
@@ -1431,6 +1840,14 @@
       <w:r>
         <w:rPr>
           <w:rFonts w:ascii="Courier New" w:hAnsi="Courier New" w:cs="Courier New"/>
+          <w:color w:val="FF0000"/>
+        </w:rPr>
+        <w:t>a</w:t>
+      </w:r>
+      <w:proofErr w:type="spellEnd"/>
+      <w:r>
+        <w:rPr>
+          <w:rFonts w:ascii="Courier New" w:hAnsi="Courier New" w:cs="Courier New"/>
           <w:color w:val="4472C4" w:themeColor="accent1"/>
         </w:rPr>
         <w:t>;</w:t>
@@ -1441,34 +1858,52 @@
         </w:rPr>
         <w:br/>
       </w:r>
-      <w:r>
-        <w:rPr>
-          <w:rFonts w:ascii="Courier New" w:hAnsi="Courier New" w:cs="Courier New"/>
-          <w:color w:val="4472C4" w:themeColor="accent1"/>
-        </w:rPr>
-        <w:t xml:space="preserve">bool </w:t>
-      </w:r>
-      <w:r>
-        <w:rPr>
-          <w:rFonts w:ascii="Courier New" w:hAnsi="Courier New" w:cs="Courier New"/>
-          <w:color w:val="FF0000"/>
-        </w:rPr>
-        <w:t>ret</w:t>
-      </w:r>
-      <w:r>
-        <w:rPr>
-          <w:rFonts w:ascii="Courier New" w:hAnsi="Courier New" w:cs="Courier New"/>
-          <w:color w:val="4472C4" w:themeColor="accent1"/>
-        </w:rPr>
-        <w:t xml:space="preserve"> = </w:t>
-      </w:r>
-      <w:proofErr w:type="spellStart"/>
-      <w:r>
-        <w:rPr>
-          <w:rFonts w:ascii="Courier New" w:hAnsi="Courier New" w:cs="Courier New"/>
-          <w:color w:val="4472C4" w:themeColor="accent1"/>
-        </w:rPr>
-        <w:t>mm.Init</w:t>
+      <w:proofErr w:type="spellStart"/>
+      <w:r>
+        <w:rPr>
+          <w:rFonts w:ascii="Courier New" w:hAnsi="Courier New" w:cs="Courier New"/>
+          <w:color w:val="FF0000"/>
+        </w:rPr>
+        <w:t>MyClass</w:t>
+      </w:r>
+      <w:proofErr w:type="spellEnd"/>
+      <w:r>
+        <w:rPr>
+          <w:rFonts w:ascii="Courier New" w:hAnsi="Courier New" w:cs="Courier New"/>
+          <w:color w:val="4472C4" w:themeColor="accent1"/>
+        </w:rPr>
+        <w:t>::</w:t>
+      </w:r>
+      <w:proofErr w:type="spellStart"/>
+      <w:r>
+        <w:rPr>
+          <w:rFonts w:ascii="Courier New" w:hAnsi="Courier New" w:cs="Courier New"/>
+          <w:color w:val="FF0000"/>
+        </w:rPr>
+        <w:t>MyClass</w:t>
+      </w:r>
+      <w:proofErr w:type="spellEnd"/>
+      <w:r>
+        <w:rPr>
+          <w:rFonts w:ascii="Courier New" w:hAnsi="Courier New" w:cs="Courier New"/>
+          <w:color w:val="4472C4" w:themeColor="accent1"/>
+        </w:rPr>
+        <w:t xml:space="preserve">() : </w:t>
+      </w:r>
+      <w:proofErr w:type="spellStart"/>
+      <w:r>
+        <w:rPr>
+          <w:rFonts w:ascii="Courier New" w:hAnsi="Courier New" w:cs="Courier New"/>
+          <w:color w:val="FF0000"/>
+        </w:rPr>
+        <w:t>mm</w:t>
+      </w:r>
+      <w:r>
+        <w:rPr>
+          <w:rFonts w:ascii="Courier New" w:hAnsi="Courier New" w:cs="Courier New"/>
+          <w:color w:val="FF0000"/>
+        </w:rPr>
+        <w:t>a</w:t>
       </w:r>
       <w:proofErr w:type="spellEnd"/>
       <w:r>
@@ -1478,19 +1913,28 @@
         </w:rPr>
         <w:t>(”</w:t>
       </w:r>
-      <w:r>
-        <w:rPr>
-          <w:rFonts w:ascii="Courier New" w:hAnsi="Courier New" w:cs="Courier New"/>
-          <w:color w:val="FF0000"/>
-        </w:rPr>
-        <w:t>name</w:t>
-      </w:r>
-      <w:r>
-        <w:rPr>
-          <w:rFonts w:ascii="Courier New" w:hAnsi="Courier New" w:cs="Courier New"/>
-          <w:color w:val="4472C4" w:themeColor="accent1"/>
-        </w:rPr>
-        <w:t>”);</w:t>
+      <w:proofErr w:type="spellStart"/>
+      <w:r>
+        <w:rPr>
+          <w:rFonts w:ascii="Courier New" w:hAnsi="Courier New" w:cs="Courier New"/>
+          <w:color w:val="FF0000"/>
+        </w:rPr>
+        <w:t>MyName</w:t>
+      </w:r>
+      <w:proofErr w:type="spellEnd"/>
+      <w:r>
+        <w:rPr>
+          <w:rFonts w:ascii="Courier New" w:hAnsi="Courier New" w:cs="Courier New"/>
+          <w:color w:val="4472C4" w:themeColor="accent1"/>
+        </w:rPr>
+        <w:t>”)</w:t>
+      </w:r>
+      <w:r>
+        <w:rPr>
+          <w:rFonts w:ascii="Courier New" w:hAnsi="Courier New" w:cs="Courier New"/>
+          <w:color w:val="4472C4" w:themeColor="accent1"/>
+        </w:rPr>
+        <w:t xml:space="preserve"> { … }</w:t>
       </w:r>
       <w:r>
         <w:rPr>
@@ -1550,6 +1994,13 @@
       <w:r>
         <w:rPr>
           <w:rFonts w:ascii="Courier New" w:hAnsi="Courier New" w:cs="Courier New"/>
+          <w:color w:val="FF0000"/>
+        </w:rPr>
+        <w:t>a</w:t>
+      </w:r>
+      <w:r>
+        <w:rPr>
+          <w:rFonts w:ascii="Courier New" w:hAnsi="Courier New" w:cs="Courier New"/>
           <w:color w:val="4472C4" w:themeColor="accent1"/>
         </w:rPr>
         <w:t>.Put</w:t>
@@ -1639,6 +2090,13 @@
       <w:r>
         <w:rPr>
           <w:rFonts w:ascii="Courier New" w:hAnsi="Courier New" w:cs="Courier New"/>
+          <w:color w:val="FF0000"/>
+        </w:rPr>
+        <w:t>a</w:t>
+      </w:r>
+      <w:r>
+        <w:rPr>
+          <w:rFonts w:ascii="Courier New" w:hAnsi="Courier New" w:cs="Courier New"/>
           <w:color w:val="4472C4" w:themeColor="accent1"/>
         </w:rPr>
         <w:t>.Delete</w:t>
@@ -1718,6 +2176,13 @@
       <w:r>
         <w:rPr>
           <w:rFonts w:ascii="Courier New" w:hAnsi="Courier New" w:cs="Courier New"/>
+          <w:color w:val="FF0000"/>
+        </w:rPr>
+        <w:t>a</w:t>
+      </w:r>
+      <w:r>
+        <w:rPr>
+          <w:rFonts w:ascii="Courier New" w:hAnsi="Courier New" w:cs="Courier New"/>
           <w:color w:val="4472C4" w:themeColor="accent1"/>
         </w:rPr>
         <w:t>.Get</w:t>
@@ -1758,7 +2223,14 @@
           <w:rFonts w:ascii="Courier New" w:hAnsi="Courier New" w:cs="Courier New"/>
           <w:color w:val="4472C4" w:themeColor="accent1"/>
         </w:rPr>
-        <w:t>”, &amp;</w:t>
+        <w:t xml:space="preserve">”, </w:t>
+      </w:r>
+      <w:r>
+        <w:rPr>
+          <w:rFonts w:ascii="Courier New" w:hAnsi="Courier New" w:cs="Courier New"/>
+          <w:color w:val="FF0000"/>
+        </w:rPr>
+        <w:t>&amp;</w:t>
       </w:r>
       <w:proofErr w:type="spellStart"/>
       <w:r>
@@ -1846,7 +2318,13 @@
         </w:numPr>
       </w:pPr>
       <w:r>
-        <w:t>Usage notes:</w:t>
+        <w:t>Usage notes</w:t>
+      </w:r>
+      <w:r>
+        <w:t xml:space="preserve"> for Put, Delete, Get</w:t>
+      </w:r>
+      <w:r>
+        <w:t>:</w:t>
       </w:r>
     </w:p>
     <w:p>
@@ -1864,7 +2342,6 @@
         <w:br/>
       </w:r>
       <w:r>
-        <w:lastRenderedPageBreak/>
         <w:br/>
       </w:r>
     </w:p>
@@ -1879,6 +2356,1942 @@
       <w:r>
         <w:t xml:space="preserve">In addition to the standard data types in the Basic Interface, the Advanced Interface can also pass pointers to data structures. As this is a complex topic, we present it below in a separate section.  </w:t>
       </w:r>
+      <w:r>
+        <w:br/>
+      </w:r>
+    </w:p>
+    <w:p>
+      <w:pPr>
+        <w:pStyle w:val="ListParagraph"/>
+        <w:numPr>
+          <w:ilvl w:val="0"/>
+          <w:numId w:val="5"/>
+        </w:numPr>
+      </w:pPr>
+      <w:proofErr w:type="spellStart"/>
+      <w:r>
+        <w:lastRenderedPageBreak/>
+        <w:t>GetVersion</w:t>
+      </w:r>
+      <w:proofErr w:type="spellEnd"/>
+      <w:r>
+        <w:t xml:space="preserve"> is used to inspect the version of the MMExt2.dll core, if installed. </w:t>
+      </w:r>
+      <w:r>
+        <w:t xml:space="preserve">Note with all these calls, if the MMExt2.dll is not installed, you just get a false return on each call, but nothing breaks and you get no Error 126 on module load. </w:t>
+      </w:r>
+      <w:r>
+        <w:br/>
+      </w:r>
+      <w:r>
+        <w:br/>
+      </w:r>
+      <w:proofErr w:type="spellStart"/>
+      <w:proofErr w:type="gramStart"/>
+      <w:r>
+        <w:rPr>
+          <w:rFonts w:ascii="Courier New" w:hAnsi="Courier New" w:cs="Courier New"/>
+          <w:color w:val="4472C4" w:themeColor="accent1"/>
+        </w:rPr>
+        <w:t>std</w:t>
+      </w:r>
+      <w:proofErr w:type="spellEnd"/>
+      <w:r>
+        <w:rPr>
+          <w:rFonts w:ascii="Courier New" w:hAnsi="Courier New" w:cs="Courier New"/>
+          <w:color w:val="4472C4" w:themeColor="accent1"/>
+        </w:rPr>
+        <w:t>::</w:t>
+      </w:r>
+      <w:proofErr w:type="gramEnd"/>
+      <w:r>
+        <w:rPr>
+          <w:rFonts w:ascii="Courier New" w:hAnsi="Courier New" w:cs="Courier New"/>
+          <w:color w:val="4472C4" w:themeColor="accent1"/>
+        </w:rPr>
+        <w:t xml:space="preserve">string </w:t>
+      </w:r>
+      <w:proofErr w:type="spellStart"/>
+      <w:r>
+        <w:rPr>
+          <w:rFonts w:ascii="Courier New" w:hAnsi="Courier New" w:cs="Courier New"/>
+          <w:color w:val="FF0000"/>
+        </w:rPr>
+        <w:t>ver</w:t>
+      </w:r>
+      <w:proofErr w:type="spellEnd"/>
+      <w:r>
+        <w:rPr>
+          <w:rFonts w:ascii="Courier New" w:hAnsi="Courier New" w:cs="Courier New"/>
+          <w:color w:val="4472C4" w:themeColor="accent1"/>
+        </w:rPr>
+        <w:t>;</w:t>
+      </w:r>
+      <w:r>
+        <w:br/>
+      </w:r>
+      <w:r>
+        <w:rPr>
+          <w:rFonts w:ascii="Courier New" w:hAnsi="Courier New" w:cs="Courier New"/>
+          <w:color w:val="FF0000"/>
+        </w:rPr>
+        <w:t>ret</w:t>
+      </w:r>
+      <w:r>
+        <w:rPr>
+          <w:rFonts w:ascii="Courier New" w:hAnsi="Courier New" w:cs="Courier New"/>
+          <w:color w:val="4472C4" w:themeColor="accent1"/>
+        </w:rPr>
+        <w:t xml:space="preserve"> = </w:t>
+      </w:r>
+      <w:proofErr w:type="spellStart"/>
+      <w:r>
+        <w:rPr>
+          <w:rFonts w:ascii="Courier New" w:hAnsi="Courier New" w:cs="Courier New"/>
+          <w:color w:val="FF0000"/>
+        </w:rPr>
+        <w:t>mm</w:t>
+      </w:r>
+      <w:r>
+        <w:rPr>
+          <w:rFonts w:ascii="Courier New" w:hAnsi="Courier New" w:cs="Courier New"/>
+          <w:color w:val="FF0000"/>
+        </w:rPr>
+        <w:t>a</w:t>
+      </w:r>
+      <w:r>
+        <w:rPr>
+          <w:rFonts w:ascii="Courier New" w:hAnsi="Courier New" w:cs="Courier New"/>
+          <w:color w:val="4472C4" w:themeColor="accent1"/>
+        </w:rPr>
+        <w:t>.</w:t>
+      </w:r>
+      <w:r>
+        <w:rPr>
+          <w:rFonts w:ascii="Courier New" w:hAnsi="Courier New" w:cs="Courier New"/>
+          <w:color w:val="4472C4" w:themeColor="accent1"/>
+        </w:rPr>
+        <w:t>GetVersion</w:t>
+      </w:r>
+      <w:proofErr w:type="spellEnd"/>
+      <w:r>
+        <w:rPr>
+          <w:rFonts w:ascii="Courier New" w:hAnsi="Courier New" w:cs="Courier New"/>
+          <w:color w:val="4472C4" w:themeColor="accent1"/>
+        </w:rPr>
+        <w:t>(</w:t>
+      </w:r>
+      <w:r>
+        <w:rPr>
+          <w:rFonts w:ascii="Courier New" w:hAnsi="Courier New" w:cs="Courier New"/>
+          <w:color w:val="FF0000"/>
+        </w:rPr>
+        <w:t>&amp;</w:t>
+      </w:r>
+      <w:proofErr w:type="spellStart"/>
+      <w:r>
+        <w:rPr>
+          <w:rFonts w:ascii="Courier New" w:hAnsi="Courier New" w:cs="Courier New"/>
+          <w:color w:val="FF0000"/>
+        </w:rPr>
+        <w:t>ver</w:t>
+      </w:r>
+      <w:proofErr w:type="spellEnd"/>
+      <w:r>
+        <w:rPr>
+          <w:rFonts w:ascii="Courier New" w:hAnsi="Courier New" w:cs="Courier New"/>
+          <w:color w:val="4472C4" w:themeColor="accent1"/>
+        </w:rPr>
+        <w:t>);</w:t>
+      </w:r>
+      <w:r>
+        <w:rPr>
+          <w:rFonts w:ascii="Courier New" w:hAnsi="Courier New" w:cs="Courier New"/>
+          <w:color w:val="4472C4" w:themeColor="accent1"/>
+        </w:rPr>
+        <w:br/>
+      </w:r>
+      <w:r>
+        <w:rPr>
+          <w:rFonts w:ascii="Courier New" w:hAnsi="Courier New" w:cs="Courier New"/>
+          <w:color w:val="4472C4" w:themeColor="accent1"/>
+        </w:rPr>
+        <w:br/>
+      </w:r>
+      <w:r>
+        <w:t>… where:</w:t>
+      </w:r>
+      <w:r>
+        <w:br/>
+      </w:r>
+      <w:r>
+        <w:rPr>
+          <w:rFonts w:ascii="Courier New" w:hAnsi="Courier New" w:cs="Courier New"/>
+          <w:color w:val="FF0000"/>
+        </w:rPr>
+        <w:t>ret</w:t>
+      </w:r>
+      <w:r>
+        <w:t xml:space="preserve"> is true if the MMExt2.dll is found</w:t>
+      </w:r>
+      <w:r>
+        <w:t xml:space="preserve">, else false, and </w:t>
+      </w:r>
+      <w:r>
+        <w:t xml:space="preserve">if </w:t>
+      </w:r>
+      <w:r>
+        <w:rPr>
+          <w:rFonts w:ascii="Courier New" w:hAnsi="Courier New" w:cs="Courier New"/>
+          <w:color w:val="FF0000"/>
+        </w:rPr>
+        <w:t>ret</w:t>
+      </w:r>
+      <w:r>
+        <w:t xml:space="preserve"> is true, then </w:t>
+      </w:r>
+      <w:proofErr w:type="spellStart"/>
+      <w:r>
+        <w:rPr>
+          <w:rFonts w:ascii="Courier New" w:hAnsi="Courier New" w:cs="Courier New"/>
+          <w:color w:val="FF0000"/>
+        </w:rPr>
+        <w:t>ver</w:t>
+      </w:r>
+      <w:proofErr w:type="spellEnd"/>
+      <w:r>
+        <w:t xml:space="preserve"> will be populated with version and compile date information for the MMExt2.dll.</w:t>
+      </w:r>
+      <w:r>
+        <w:rPr>
+          <w:rFonts w:ascii="Courier New" w:hAnsi="Courier New" w:cs="Courier New"/>
+          <w:color w:val="4472C4" w:themeColor="accent1"/>
+        </w:rPr>
+        <w:t xml:space="preserve"> </w:t>
+      </w:r>
+      <w:r>
+        <w:rPr>
+          <w:rFonts w:ascii="Courier New" w:hAnsi="Courier New" w:cs="Courier New"/>
+          <w:color w:val="4472C4" w:themeColor="accent1"/>
+        </w:rPr>
+        <w:br/>
+      </w:r>
+    </w:p>
+    <w:p>
+      <w:pPr>
+        <w:pStyle w:val="ListParagraph"/>
+        <w:numPr>
+          <w:ilvl w:val="0"/>
+          <w:numId w:val="5"/>
+        </w:numPr>
+        <w:tabs>
+          <w:tab w:val="left" w:pos="900"/>
+          <w:tab w:val="left" w:pos="990"/>
+        </w:tabs>
+        <w:autoSpaceDE w:val="0"/>
+        <w:autoSpaceDN w:val="0"/>
+        <w:adjustRightInd w:val="0"/>
+        <w:spacing w:after="0" w:line="240" w:lineRule="auto"/>
+        <w:rPr>
+          <w:rFonts w:ascii="Courier New" w:hAnsi="Courier New" w:cs="Courier New"/>
+          <w:color w:val="4472C4" w:themeColor="accent1"/>
+        </w:rPr>
+      </w:pPr>
+      <w:r>
+        <w:t>Find</w:t>
+      </w:r>
+      <w:r>
+        <w:t xml:space="preserve"> is used to do wildcard searches for data in the MMExt2 core. For example, you can pick up all burn data for all vessels from all MFDs using this function. You supply a module name (or *), a variable name (or *), a VESSEL * pointer (or NULL for wildcard), and an index number initially set to 0. Find returns true, increments the index, and returns all the return strings, until there is no more data, when it will return false. Sample code:</w:t>
+      </w:r>
+      <w:r>
+        <w:br/>
+      </w:r>
+      <w:r>
+        <w:br/>
+      </w:r>
+      <w:proofErr w:type="spellStart"/>
+      <w:r>
+        <w:rPr>
+          <w:rFonts w:ascii="Courier New" w:hAnsi="Courier New" w:cs="Courier New"/>
+          <w:color w:val="4472C4" w:themeColor="accent1"/>
+        </w:rPr>
+        <w:t>const</w:t>
+      </w:r>
+      <w:proofErr w:type="spellEnd"/>
+      <w:r>
+        <w:rPr>
+          <w:rFonts w:ascii="Courier New" w:hAnsi="Courier New" w:cs="Courier New"/>
+          <w:color w:val="4472C4" w:themeColor="accent1"/>
+        </w:rPr>
+        <w:t xml:space="preserve"> char </w:t>
+      </w:r>
+      <w:proofErr w:type="spellStart"/>
+      <w:r>
+        <w:rPr>
+          <w:rFonts w:ascii="Courier New" w:hAnsi="Courier New" w:cs="Courier New"/>
+          <w:color w:val="FF0000"/>
+        </w:rPr>
+        <w:t>findMod</w:t>
+      </w:r>
+      <w:proofErr w:type="spellEnd"/>
+      <w:r>
+        <w:rPr>
+          <w:rFonts w:ascii="Courier New" w:hAnsi="Courier New" w:cs="Courier New"/>
+          <w:color w:val="4472C4" w:themeColor="accent1"/>
+        </w:rPr>
+        <w:t xml:space="preserve"> = “*”; </w:t>
+      </w:r>
+      <w:r>
+        <w:rPr>
+          <w:rFonts w:ascii="Courier New" w:hAnsi="Courier New" w:cs="Courier New"/>
+          <w:color w:val="70AD47" w:themeColor="accent6"/>
+        </w:rPr>
+        <w:t>// usually a literal on Find</w:t>
+      </w:r>
+      <w:r>
+        <w:rPr>
+          <w:rFonts w:ascii="Courier New" w:hAnsi="Courier New" w:cs="Courier New"/>
+          <w:color w:val="4472C4" w:themeColor="accent1"/>
+        </w:rPr>
+        <w:br/>
+      </w:r>
+      <w:proofErr w:type="spellStart"/>
+      <w:r>
+        <w:rPr>
+          <w:rFonts w:ascii="Courier New" w:hAnsi="Courier New" w:cs="Courier New"/>
+          <w:color w:val="4472C4" w:themeColor="accent1"/>
+        </w:rPr>
+        <w:t>const</w:t>
+      </w:r>
+      <w:proofErr w:type="spellEnd"/>
+      <w:r>
+        <w:rPr>
+          <w:rFonts w:ascii="Courier New" w:hAnsi="Courier New" w:cs="Courier New"/>
+          <w:color w:val="4472C4" w:themeColor="accent1"/>
+        </w:rPr>
+        <w:t xml:space="preserve"> char </w:t>
+      </w:r>
+      <w:proofErr w:type="spellStart"/>
+      <w:r>
+        <w:rPr>
+          <w:rFonts w:ascii="Courier New" w:hAnsi="Courier New" w:cs="Courier New"/>
+          <w:color w:val="FF0000"/>
+        </w:rPr>
+        <w:t>find</w:t>
+      </w:r>
+      <w:r>
+        <w:rPr>
+          <w:rFonts w:ascii="Courier New" w:hAnsi="Courier New" w:cs="Courier New"/>
+          <w:color w:val="FF0000"/>
+        </w:rPr>
+        <w:t>Var</w:t>
+      </w:r>
+      <w:proofErr w:type="spellEnd"/>
+      <w:r>
+        <w:rPr>
+          <w:rFonts w:ascii="Courier New" w:hAnsi="Courier New" w:cs="Courier New"/>
+          <w:color w:val="4472C4" w:themeColor="accent1"/>
+        </w:rPr>
+        <w:t xml:space="preserve"> = “</w:t>
+      </w:r>
+      <w:r>
+        <w:rPr>
+          <w:rFonts w:ascii="Courier New" w:hAnsi="Courier New" w:cs="Courier New"/>
+          <w:color w:val="4472C4" w:themeColor="accent1"/>
+        </w:rPr>
+        <w:t>*</w:t>
+      </w:r>
+      <w:r>
+        <w:rPr>
+          <w:rFonts w:ascii="Courier New" w:hAnsi="Courier New" w:cs="Courier New"/>
+          <w:color w:val="4472C4" w:themeColor="accent1"/>
+        </w:rPr>
+        <w:t xml:space="preserve">”; </w:t>
+      </w:r>
+      <w:r>
+        <w:rPr>
+          <w:rFonts w:ascii="Courier New" w:hAnsi="Courier New" w:cs="Courier New"/>
+          <w:color w:val="70AD47" w:themeColor="accent6"/>
+        </w:rPr>
+        <w:t>// usually a literal on Find</w:t>
+      </w:r>
+      <w:r>
+        <w:rPr>
+          <w:rFonts w:ascii="Courier New" w:hAnsi="Courier New" w:cs="Courier New"/>
+          <w:color w:val="4472C4" w:themeColor="accent1"/>
+        </w:rPr>
+        <w:br/>
+      </w:r>
+      <w:proofErr w:type="spellStart"/>
+      <w:r>
+        <w:rPr>
+          <w:rFonts w:ascii="Courier New" w:hAnsi="Courier New" w:cs="Courier New"/>
+          <w:color w:val="4472C4" w:themeColor="accent1"/>
+        </w:rPr>
+        <w:t>int</w:t>
+      </w:r>
+      <w:proofErr w:type="spellEnd"/>
+      <w:r>
+        <w:rPr>
+          <w:rFonts w:ascii="Courier New" w:hAnsi="Courier New" w:cs="Courier New"/>
+          <w:color w:val="4472C4" w:themeColor="accent1"/>
+        </w:rPr>
+        <w:t xml:space="preserve"> </w:t>
+      </w:r>
+      <w:proofErr w:type="spellStart"/>
+      <w:r>
+        <w:rPr>
+          <w:rFonts w:ascii="Courier New" w:hAnsi="Courier New" w:cs="Courier New"/>
+          <w:color w:val="FF0000"/>
+        </w:rPr>
+        <w:t>findI</w:t>
+      </w:r>
+      <w:r>
+        <w:rPr>
+          <w:rFonts w:ascii="Courier New" w:hAnsi="Courier New" w:cs="Courier New"/>
+          <w:color w:val="FF0000"/>
+        </w:rPr>
+        <w:t>x</w:t>
+      </w:r>
+      <w:proofErr w:type="spellEnd"/>
+      <w:r>
+        <w:rPr>
+          <w:rFonts w:ascii="Courier New" w:hAnsi="Courier New" w:cs="Courier New"/>
+          <w:color w:val="4472C4" w:themeColor="accent1"/>
+        </w:rPr>
+        <w:t xml:space="preserve">; </w:t>
+      </w:r>
+      <w:r>
+        <w:rPr>
+          <w:rFonts w:ascii="Courier New" w:hAnsi="Courier New" w:cs="Courier New"/>
+          <w:color w:val="70AD47" w:themeColor="accent6"/>
+        </w:rPr>
+        <w:t>// Updated on each find call</w:t>
+      </w:r>
+      <w:r>
+        <w:rPr>
+          <w:rFonts w:ascii="Courier New" w:hAnsi="Courier New" w:cs="Courier New"/>
+          <w:color w:val="4472C4" w:themeColor="accent1"/>
+        </w:rPr>
+        <w:br/>
+      </w:r>
+      <w:proofErr w:type="spellStart"/>
+      <w:r>
+        <w:rPr>
+          <w:rFonts w:ascii="Courier New" w:hAnsi="Courier New" w:cs="Courier New"/>
+          <w:color w:val="4472C4" w:themeColor="accent1"/>
+        </w:rPr>
+        <w:t>const</w:t>
+      </w:r>
+      <w:proofErr w:type="spellEnd"/>
+      <w:r>
+        <w:rPr>
+          <w:rFonts w:ascii="Courier New" w:hAnsi="Courier New" w:cs="Courier New"/>
+          <w:color w:val="4472C4" w:themeColor="accent1"/>
+        </w:rPr>
+        <w:t xml:space="preserve"> VESSEL *</w:t>
+      </w:r>
+      <w:proofErr w:type="spellStart"/>
+      <w:r>
+        <w:rPr>
+          <w:rFonts w:ascii="Courier New" w:hAnsi="Courier New" w:cs="Courier New"/>
+          <w:color w:val="FF0000"/>
+        </w:rPr>
+        <w:t>findVes</w:t>
+      </w:r>
+      <w:proofErr w:type="spellEnd"/>
+      <w:r>
+        <w:rPr>
+          <w:rFonts w:ascii="Courier New" w:hAnsi="Courier New" w:cs="Courier New"/>
+          <w:color w:val="4472C4" w:themeColor="accent1"/>
+        </w:rPr>
+        <w:t xml:space="preserve"> = </w:t>
+      </w:r>
+      <w:r>
+        <w:rPr>
+          <w:rFonts w:ascii="Courier New" w:hAnsi="Courier New" w:cs="Courier New"/>
+          <w:color w:val="4472C4" w:themeColor="accent1"/>
+        </w:rPr>
+        <w:t>NULL</w:t>
+      </w:r>
+      <w:r>
+        <w:rPr>
+          <w:rFonts w:ascii="Courier New" w:hAnsi="Courier New" w:cs="Courier New"/>
+          <w:color w:val="4472C4" w:themeColor="accent1"/>
+        </w:rPr>
+        <w:t xml:space="preserve"> </w:t>
+      </w:r>
+      <w:r>
+        <w:rPr>
+          <w:rFonts w:ascii="Courier New" w:hAnsi="Courier New" w:cs="Courier New"/>
+          <w:color w:val="70AD47" w:themeColor="accent6"/>
+        </w:rPr>
+        <w:t xml:space="preserve">// </w:t>
+      </w:r>
+      <w:r>
+        <w:rPr>
+          <w:rFonts w:ascii="Courier New" w:hAnsi="Courier New" w:cs="Courier New"/>
+          <w:color w:val="70AD47" w:themeColor="accent6"/>
+        </w:rPr>
+        <w:t>NULL is wildcard, else vessel*</w:t>
+      </w:r>
+    </w:p>
+    <w:p>
+      <w:pPr>
+        <w:pStyle w:val="ListParagraph"/>
+        <w:tabs>
+          <w:tab w:val="left" w:pos="900"/>
+          <w:tab w:val="left" w:pos="990"/>
+        </w:tabs>
+        <w:autoSpaceDE w:val="0"/>
+        <w:autoSpaceDN w:val="0"/>
+        <w:adjustRightInd w:val="0"/>
+        <w:spacing w:after="0" w:line="240" w:lineRule="auto"/>
+        <w:ind w:left="1080"/>
+        <w:rPr>
+          <w:rFonts w:ascii="Courier New" w:hAnsi="Courier New" w:cs="Courier New"/>
+          <w:color w:val="70AD47" w:themeColor="accent6"/>
+        </w:rPr>
+      </w:pPr>
+      <w:proofErr w:type="spellStart"/>
+      <w:r>
+        <w:rPr>
+          <w:rFonts w:ascii="Courier New" w:hAnsi="Courier New" w:cs="Courier New"/>
+          <w:color w:val="4472C4" w:themeColor="accent1"/>
+        </w:rPr>
+        <w:t>const</w:t>
+      </w:r>
+      <w:proofErr w:type="spellEnd"/>
+      <w:r>
+        <w:rPr>
+          <w:rFonts w:ascii="Courier New" w:hAnsi="Courier New" w:cs="Courier New"/>
+          <w:color w:val="4472C4" w:themeColor="accent1"/>
+        </w:rPr>
+        <w:t xml:space="preserve"> bool </w:t>
+      </w:r>
+      <w:proofErr w:type="spellStart"/>
+      <w:r>
+        <w:rPr>
+          <w:rFonts w:ascii="Courier New" w:hAnsi="Courier New" w:cs="Courier New"/>
+          <w:color w:val="FF0000"/>
+        </w:rPr>
+        <w:t>findO</w:t>
+      </w:r>
+      <w:r>
+        <w:rPr>
+          <w:rFonts w:ascii="Courier New" w:hAnsi="Courier New" w:cs="Courier New"/>
+          <w:color w:val="FF0000"/>
+        </w:rPr>
+        <w:t>wn</w:t>
+      </w:r>
+      <w:proofErr w:type="spellEnd"/>
+      <w:r>
+        <w:rPr>
+          <w:rFonts w:ascii="Courier New" w:hAnsi="Courier New" w:cs="Courier New"/>
+          <w:color w:val="4472C4" w:themeColor="accent1"/>
+        </w:rPr>
+        <w:t xml:space="preserve"> = false;</w:t>
+      </w:r>
+      <w:r>
+        <w:rPr>
+          <w:rFonts w:ascii="Courier New" w:hAnsi="Courier New" w:cs="Courier New"/>
+          <w:color w:val="4472C4" w:themeColor="accent1"/>
+        </w:rPr>
+        <w:t xml:space="preserve"> </w:t>
+      </w:r>
+      <w:r>
+        <w:rPr>
+          <w:rFonts w:ascii="Courier New" w:hAnsi="Courier New" w:cs="Courier New"/>
+          <w:color w:val="70AD47" w:themeColor="accent6"/>
+        </w:rPr>
+        <w:t>// include our data in the find?</w:t>
+      </w:r>
+      <w:r>
+        <w:rPr>
+          <w:rFonts w:ascii="Courier New" w:hAnsi="Courier New" w:cs="Courier New"/>
+          <w:color w:val="4472C4" w:themeColor="accent1"/>
+        </w:rPr>
+        <w:br/>
+        <w:t xml:space="preserve">char </w:t>
+      </w:r>
+      <w:r>
+        <w:rPr>
+          <w:rFonts w:ascii="Courier New" w:hAnsi="Courier New" w:cs="Courier New"/>
+          <w:color w:val="4472C4" w:themeColor="accent1"/>
+        </w:rPr>
+        <w:t xml:space="preserve">  </w:t>
+      </w:r>
+      <w:proofErr w:type="spellStart"/>
+      <w:r>
+        <w:rPr>
+          <w:rFonts w:ascii="Courier New" w:hAnsi="Courier New" w:cs="Courier New"/>
+          <w:color w:val="FF0000"/>
+        </w:rPr>
+        <w:t>retT</w:t>
+      </w:r>
+      <w:r>
+        <w:rPr>
+          <w:rFonts w:ascii="Courier New" w:hAnsi="Courier New" w:cs="Courier New"/>
+          <w:color w:val="FF0000"/>
+        </w:rPr>
+        <w:t>yp</w:t>
+      </w:r>
+      <w:proofErr w:type="spellEnd"/>
+      <w:r>
+        <w:rPr>
+          <w:rFonts w:ascii="Courier New" w:hAnsi="Courier New" w:cs="Courier New"/>
+          <w:color w:val="4472C4" w:themeColor="accent1"/>
+        </w:rPr>
+        <w:t xml:space="preserve">; </w:t>
+      </w:r>
+      <w:r>
+        <w:rPr>
+          <w:rFonts w:ascii="Courier New" w:hAnsi="Courier New" w:cs="Courier New"/>
+          <w:color w:val="70AD47" w:themeColor="accent6"/>
+        </w:rPr>
+        <w:t>/</w:t>
+      </w:r>
+      <w:proofErr w:type="gramStart"/>
+      <w:r>
+        <w:rPr>
+          <w:rFonts w:ascii="Courier New" w:hAnsi="Courier New" w:cs="Courier New"/>
+          <w:color w:val="70AD47" w:themeColor="accent6"/>
+        </w:rPr>
+        <w:t>/</w:t>
+      </w:r>
+      <w:r>
+        <w:rPr>
+          <w:rFonts w:ascii="Courier New" w:hAnsi="Courier New" w:cs="Courier New"/>
+          <w:color w:val="70AD47" w:themeColor="accent6"/>
+        </w:rPr>
+        <w:t xml:space="preserve"> </w:t>
+      </w:r>
+      <w:r>
+        <w:rPr>
+          <w:rFonts w:ascii="Courier New" w:hAnsi="Courier New" w:cs="Courier New"/>
+          <w:color w:val="70AD47" w:themeColor="accent6"/>
+        </w:rPr>
+        <w:t xml:space="preserve"> </w:t>
+      </w:r>
+      <w:r>
+        <w:rPr>
+          <w:rFonts w:ascii="Courier New" w:hAnsi="Courier New" w:cs="Courier New"/>
+          <w:color w:val="70AD47" w:themeColor="accent6"/>
+        </w:rPr>
+        <w:t>return</w:t>
+      </w:r>
+      <w:proofErr w:type="gramEnd"/>
+      <w:r>
+        <w:rPr>
+          <w:rFonts w:ascii="Courier New" w:hAnsi="Courier New" w:cs="Courier New"/>
+          <w:color w:val="70AD47" w:themeColor="accent6"/>
+        </w:rPr>
+        <w:t xml:space="preserve"> type: b, </w:t>
+      </w:r>
+      <w:proofErr w:type="spellStart"/>
+      <w:r>
+        <w:rPr>
+          <w:rFonts w:ascii="Courier New" w:hAnsi="Courier New" w:cs="Courier New"/>
+          <w:color w:val="70AD47" w:themeColor="accent6"/>
+        </w:rPr>
+        <w:t>i</w:t>
+      </w:r>
+      <w:proofErr w:type="spellEnd"/>
+      <w:r>
+        <w:rPr>
+          <w:rFonts w:ascii="Courier New" w:hAnsi="Courier New" w:cs="Courier New"/>
+          <w:color w:val="70AD47" w:themeColor="accent6"/>
+        </w:rPr>
+        <w:t>, d, v, 3, 4, x, y</w:t>
+      </w:r>
+    </w:p>
+    <w:p>
+      <w:pPr>
+        <w:pStyle w:val="ListParagraph"/>
+        <w:tabs>
+          <w:tab w:val="left" w:pos="900"/>
+          <w:tab w:val="left" w:pos="990"/>
+        </w:tabs>
+        <w:autoSpaceDE w:val="0"/>
+        <w:autoSpaceDN w:val="0"/>
+        <w:adjustRightInd w:val="0"/>
+        <w:spacing w:after="0" w:line="240" w:lineRule="auto"/>
+        <w:ind w:left="1080"/>
+        <w:rPr>
+          <w:rFonts w:ascii="Courier New" w:hAnsi="Courier New" w:cs="Courier New"/>
+          <w:color w:val="70AD47" w:themeColor="accent6"/>
+        </w:rPr>
+      </w:pPr>
+      <w:r>
+        <w:rPr>
+          <w:rFonts w:ascii="Courier New" w:hAnsi="Courier New" w:cs="Courier New"/>
+          <w:color w:val="4472C4" w:themeColor="accent1"/>
+        </w:rPr>
+        <w:t xml:space="preserve">string </w:t>
+      </w:r>
+      <w:proofErr w:type="spellStart"/>
+      <w:r>
+        <w:rPr>
+          <w:rFonts w:ascii="Courier New" w:hAnsi="Courier New" w:cs="Courier New"/>
+          <w:color w:val="FF0000"/>
+        </w:rPr>
+        <w:t>retMod</w:t>
+      </w:r>
+      <w:proofErr w:type="spellEnd"/>
+      <w:r>
+        <w:rPr>
+          <w:rFonts w:ascii="Courier New" w:hAnsi="Courier New" w:cs="Courier New"/>
+          <w:color w:val="4472C4" w:themeColor="accent1"/>
+        </w:rPr>
+        <w:t xml:space="preserve">; </w:t>
+      </w:r>
+      <w:r>
+        <w:rPr>
+          <w:rFonts w:ascii="Courier New" w:hAnsi="Courier New" w:cs="Courier New"/>
+          <w:color w:val="70AD47" w:themeColor="accent6"/>
+        </w:rPr>
+        <w:t>// return module</w:t>
+      </w:r>
+    </w:p>
+    <w:p>
+      <w:pPr>
+        <w:pStyle w:val="ListParagraph"/>
+        <w:tabs>
+          <w:tab w:val="left" w:pos="900"/>
+          <w:tab w:val="left" w:pos="990"/>
+        </w:tabs>
+        <w:autoSpaceDE w:val="0"/>
+        <w:autoSpaceDN w:val="0"/>
+        <w:adjustRightInd w:val="0"/>
+        <w:spacing w:after="0" w:line="240" w:lineRule="auto"/>
+        <w:ind w:left="1080"/>
+        <w:rPr>
+          <w:rFonts w:ascii="Courier New" w:hAnsi="Courier New" w:cs="Courier New"/>
+          <w:color w:val="4472C4" w:themeColor="accent1"/>
+        </w:rPr>
+      </w:pPr>
+      <w:r>
+        <w:rPr>
+          <w:rFonts w:ascii="Courier New" w:hAnsi="Courier New" w:cs="Courier New"/>
+          <w:color w:val="4472C4" w:themeColor="accent1"/>
+        </w:rPr>
+        <w:t xml:space="preserve">string </w:t>
+      </w:r>
+      <w:proofErr w:type="spellStart"/>
+      <w:r>
+        <w:rPr>
+          <w:rFonts w:ascii="Courier New" w:hAnsi="Courier New" w:cs="Courier New"/>
+          <w:color w:val="FF0000"/>
+        </w:rPr>
+        <w:t>retVar</w:t>
+      </w:r>
+      <w:proofErr w:type="spellEnd"/>
+      <w:r>
+        <w:rPr>
+          <w:rFonts w:ascii="Courier New" w:hAnsi="Courier New" w:cs="Courier New"/>
+          <w:color w:val="4472C4" w:themeColor="accent1"/>
+        </w:rPr>
+        <w:t xml:space="preserve">; </w:t>
+      </w:r>
+      <w:r>
+        <w:rPr>
+          <w:rFonts w:ascii="Courier New" w:hAnsi="Courier New" w:cs="Courier New"/>
+          <w:color w:val="70AD47" w:themeColor="accent6"/>
+        </w:rPr>
+        <w:t>// return variable name</w:t>
+      </w:r>
+    </w:p>
+    <w:p>
+      <w:pPr>
+        <w:pStyle w:val="ListParagraph"/>
+        <w:tabs>
+          <w:tab w:val="left" w:pos="900"/>
+          <w:tab w:val="left" w:pos="990"/>
+        </w:tabs>
+        <w:autoSpaceDE w:val="0"/>
+        <w:autoSpaceDN w:val="0"/>
+        <w:adjustRightInd w:val="0"/>
+        <w:spacing w:after="0" w:line="240" w:lineRule="auto"/>
+        <w:ind w:left="1080"/>
+        <w:rPr>
+          <w:rFonts w:ascii="Courier New" w:hAnsi="Courier New" w:cs="Courier New"/>
+          <w:color w:val="4472C4" w:themeColor="accent1"/>
+        </w:rPr>
+      </w:pPr>
+      <w:r>
+        <w:rPr>
+          <w:rFonts w:ascii="Courier New" w:hAnsi="Courier New" w:cs="Courier New"/>
+          <w:color w:val="4472C4" w:themeColor="accent1"/>
+        </w:rPr>
+        <w:t xml:space="preserve">string </w:t>
+      </w:r>
+      <w:proofErr w:type="spellStart"/>
+      <w:r>
+        <w:rPr>
+          <w:rFonts w:ascii="Courier New" w:hAnsi="Courier New" w:cs="Courier New"/>
+          <w:color w:val="FF0000"/>
+        </w:rPr>
+        <w:t>retVes</w:t>
+      </w:r>
+      <w:proofErr w:type="spellEnd"/>
+      <w:r>
+        <w:rPr>
+          <w:rFonts w:ascii="Courier New" w:hAnsi="Courier New" w:cs="Courier New"/>
+          <w:color w:val="4472C4" w:themeColor="accent1"/>
+        </w:rPr>
+        <w:t xml:space="preserve">; </w:t>
+      </w:r>
+      <w:r>
+        <w:rPr>
+          <w:rFonts w:ascii="Courier New" w:hAnsi="Courier New" w:cs="Courier New"/>
+          <w:color w:val="70AD47" w:themeColor="accent6"/>
+        </w:rPr>
+        <w:t>// return vessel name (note: not VESSEL *)</w:t>
+      </w:r>
+      <w:r>
+        <w:rPr>
+          <w:rFonts w:ascii="Courier New" w:hAnsi="Courier New" w:cs="Courier New"/>
+          <w:color w:val="4472C4" w:themeColor="accent1"/>
+        </w:rPr>
+        <w:t xml:space="preserve"> </w:t>
+      </w:r>
+    </w:p>
+    <w:p>
+      <w:pPr>
+        <w:pStyle w:val="ListParagraph"/>
+        <w:autoSpaceDE w:val="0"/>
+        <w:autoSpaceDN w:val="0"/>
+        <w:adjustRightInd w:val="0"/>
+        <w:spacing w:after="0" w:line="240" w:lineRule="auto"/>
+        <w:ind w:left="1080"/>
+        <w:rPr>
+          <w:rFonts w:ascii="Courier New" w:hAnsi="Courier New" w:cs="Courier New"/>
+          <w:color w:val="4472C4" w:themeColor="accent1"/>
+        </w:rPr>
+      </w:pPr>
+    </w:p>
+    <w:p>
+      <w:pPr>
+        <w:pStyle w:val="ListParagraph"/>
+        <w:autoSpaceDE w:val="0"/>
+        <w:autoSpaceDN w:val="0"/>
+        <w:adjustRightInd w:val="0"/>
+        <w:spacing w:after="0" w:line="240" w:lineRule="auto"/>
+        <w:ind w:left="1080"/>
+        <w:rPr>
+          <w:rFonts w:ascii="Courier New" w:hAnsi="Courier New" w:cs="Courier New"/>
+          <w:color w:val="4472C4" w:themeColor="accent1"/>
+        </w:rPr>
+      </w:pPr>
+      <w:proofErr w:type="spellStart"/>
+      <w:r>
+        <w:rPr>
+          <w:rFonts w:ascii="Courier New" w:hAnsi="Courier New" w:cs="Courier New"/>
+          <w:color w:val="FF0000"/>
+        </w:rPr>
+        <w:t>findIx</w:t>
+      </w:r>
+      <w:proofErr w:type="spellEnd"/>
+      <w:r>
+        <w:rPr>
+          <w:rFonts w:ascii="Courier New" w:hAnsi="Courier New" w:cs="Courier New"/>
+          <w:color w:val="4472C4" w:themeColor="accent1"/>
+        </w:rPr>
+        <w:t xml:space="preserve"> = 0; // Initialize the find</w:t>
+      </w:r>
+    </w:p>
+    <w:p>
+      <w:pPr>
+        <w:pStyle w:val="ListParagraph"/>
+        <w:autoSpaceDE w:val="0"/>
+        <w:autoSpaceDN w:val="0"/>
+        <w:adjustRightInd w:val="0"/>
+        <w:spacing w:after="0" w:line="240" w:lineRule="auto"/>
+        <w:ind w:left="1080"/>
+        <w:rPr>
+          <w:rFonts w:ascii="Courier New" w:hAnsi="Courier New" w:cs="Courier New"/>
+          <w:color w:val="4472C4" w:themeColor="accent1"/>
+        </w:rPr>
+      </w:pPr>
+      <w:r>
+        <w:rPr>
+          <w:rFonts w:ascii="Courier New" w:hAnsi="Courier New" w:cs="Courier New"/>
+          <w:color w:val="4472C4" w:themeColor="accent1"/>
+        </w:rPr>
+        <w:t>while (</w:t>
+      </w:r>
+      <w:proofErr w:type="spellStart"/>
+      <w:proofErr w:type="gramStart"/>
+      <w:r>
+        <w:rPr>
+          <w:rFonts w:ascii="Courier New" w:hAnsi="Courier New" w:cs="Courier New"/>
+          <w:color w:val="FF0000"/>
+        </w:rPr>
+        <w:t>mm</w:t>
+      </w:r>
+      <w:r>
+        <w:rPr>
+          <w:rFonts w:ascii="Courier New" w:hAnsi="Courier New" w:cs="Courier New"/>
+          <w:color w:val="FF0000"/>
+        </w:rPr>
+        <w:t>a</w:t>
+      </w:r>
+      <w:r>
+        <w:rPr>
+          <w:rFonts w:ascii="Courier New" w:hAnsi="Courier New" w:cs="Courier New"/>
+          <w:color w:val="4472C4" w:themeColor="accent1"/>
+        </w:rPr>
+        <w:t>.Find</w:t>
+      </w:r>
+      <w:proofErr w:type="spellEnd"/>
+      <w:proofErr w:type="gramEnd"/>
+      <w:r>
+        <w:rPr>
+          <w:rFonts w:ascii="Courier New" w:hAnsi="Courier New" w:cs="Courier New"/>
+          <w:color w:val="4472C4" w:themeColor="accent1"/>
+        </w:rPr>
+        <w:t>(</w:t>
+      </w:r>
+      <w:proofErr w:type="spellStart"/>
+      <w:r>
+        <w:rPr>
+          <w:rFonts w:ascii="Courier New" w:hAnsi="Courier New" w:cs="Courier New"/>
+          <w:color w:val="FF0000"/>
+        </w:rPr>
+        <w:t>findMod</w:t>
+      </w:r>
+      <w:proofErr w:type="spellEnd"/>
+      <w:r>
+        <w:rPr>
+          <w:rFonts w:ascii="Courier New" w:hAnsi="Courier New" w:cs="Courier New"/>
+          <w:color w:val="4472C4" w:themeColor="accent1"/>
+        </w:rPr>
+        <w:t xml:space="preserve">, </w:t>
+      </w:r>
+      <w:proofErr w:type="spellStart"/>
+      <w:r>
+        <w:rPr>
+          <w:rFonts w:ascii="Courier New" w:hAnsi="Courier New" w:cs="Courier New"/>
+          <w:color w:val="FF0000"/>
+        </w:rPr>
+        <w:t>findVar</w:t>
+      </w:r>
+      <w:proofErr w:type="spellEnd"/>
+      <w:r>
+        <w:rPr>
+          <w:rFonts w:ascii="Courier New" w:hAnsi="Courier New" w:cs="Courier New"/>
+          <w:color w:val="4472C4" w:themeColor="accent1"/>
+        </w:rPr>
+        <w:t xml:space="preserve">, </w:t>
+      </w:r>
+      <w:proofErr w:type="spellStart"/>
+      <w:r>
+        <w:rPr>
+          <w:rFonts w:ascii="Courier New" w:hAnsi="Courier New" w:cs="Courier New"/>
+          <w:color w:val="FF0000"/>
+        </w:rPr>
+        <w:t>findIx</w:t>
+      </w:r>
+      <w:proofErr w:type="spellEnd"/>
+      <w:r>
+        <w:rPr>
+          <w:rFonts w:ascii="Courier New" w:hAnsi="Courier New" w:cs="Courier New"/>
+          <w:color w:val="4472C4" w:themeColor="accent1"/>
+        </w:rPr>
+        <w:t>,</w:t>
+      </w:r>
+      <w:r>
+        <w:rPr>
+          <w:rFonts w:ascii="Courier New" w:hAnsi="Courier New" w:cs="Courier New"/>
+          <w:color w:val="4472C4" w:themeColor="accent1"/>
+        </w:rPr>
+        <w:br/>
+        <w:t xml:space="preserve">               </w:t>
+      </w:r>
+      <w:r>
+        <w:rPr>
+          <w:rFonts w:ascii="Courier New" w:hAnsi="Courier New" w:cs="Courier New"/>
+          <w:color w:val="FF0000"/>
+        </w:rPr>
+        <w:t>&amp;</w:t>
+      </w:r>
+      <w:proofErr w:type="spellStart"/>
+      <w:r>
+        <w:rPr>
+          <w:rFonts w:ascii="Courier New" w:hAnsi="Courier New" w:cs="Courier New"/>
+          <w:color w:val="FF0000"/>
+        </w:rPr>
+        <w:t>retTyp</w:t>
+      </w:r>
+      <w:proofErr w:type="spellEnd"/>
+      <w:r>
+        <w:rPr>
+          <w:rFonts w:ascii="Courier New" w:hAnsi="Courier New" w:cs="Courier New"/>
+          <w:color w:val="4472C4" w:themeColor="accent1"/>
+        </w:rPr>
+        <w:t xml:space="preserve">, </w:t>
+      </w:r>
+      <w:r>
+        <w:rPr>
+          <w:rFonts w:ascii="Courier New" w:hAnsi="Courier New" w:cs="Courier New"/>
+          <w:color w:val="FF0000"/>
+        </w:rPr>
+        <w:t>&amp;</w:t>
+      </w:r>
+      <w:proofErr w:type="spellStart"/>
+      <w:r>
+        <w:rPr>
+          <w:rFonts w:ascii="Courier New" w:hAnsi="Courier New" w:cs="Courier New"/>
+          <w:color w:val="FF0000"/>
+        </w:rPr>
+        <w:t>retMod</w:t>
+      </w:r>
+      <w:proofErr w:type="spellEnd"/>
+      <w:r>
+        <w:rPr>
+          <w:rFonts w:ascii="Courier New" w:hAnsi="Courier New" w:cs="Courier New"/>
+          <w:color w:val="4472C4" w:themeColor="accent1"/>
+        </w:rPr>
+        <w:t xml:space="preserve">, </w:t>
+      </w:r>
+      <w:r>
+        <w:rPr>
+          <w:rFonts w:ascii="Courier New" w:hAnsi="Courier New" w:cs="Courier New"/>
+          <w:color w:val="FF0000"/>
+        </w:rPr>
+        <w:t>&amp;</w:t>
+      </w:r>
+      <w:proofErr w:type="spellStart"/>
+      <w:r>
+        <w:rPr>
+          <w:rFonts w:ascii="Courier New" w:hAnsi="Courier New" w:cs="Courier New"/>
+          <w:color w:val="FF0000"/>
+        </w:rPr>
+        <w:t>retVar</w:t>
+      </w:r>
+      <w:proofErr w:type="spellEnd"/>
+      <w:r>
+        <w:rPr>
+          <w:rFonts w:ascii="Courier New" w:hAnsi="Courier New" w:cs="Courier New"/>
+          <w:color w:val="4472C4" w:themeColor="accent1"/>
+        </w:rPr>
+        <w:t xml:space="preserve">, </w:t>
+      </w:r>
+      <w:r>
+        <w:rPr>
+          <w:rFonts w:ascii="Courier New" w:hAnsi="Courier New" w:cs="Courier New"/>
+          <w:color w:val="FF0000"/>
+        </w:rPr>
+        <w:t>&amp;</w:t>
+      </w:r>
+      <w:proofErr w:type="spellStart"/>
+      <w:r>
+        <w:rPr>
+          <w:rFonts w:ascii="Courier New" w:hAnsi="Courier New" w:cs="Courier New"/>
+          <w:color w:val="FF0000"/>
+        </w:rPr>
+        <w:t>retVes</w:t>
+      </w:r>
+      <w:proofErr w:type="spellEnd"/>
+      <w:r>
+        <w:rPr>
+          <w:rFonts w:ascii="Courier New" w:hAnsi="Courier New" w:cs="Courier New"/>
+          <w:color w:val="4472C4" w:themeColor="accent1"/>
+        </w:rPr>
+        <w:t xml:space="preserve">, </w:t>
+      </w:r>
+      <w:r>
+        <w:rPr>
+          <w:rFonts w:ascii="Courier New" w:hAnsi="Courier New" w:cs="Courier New"/>
+          <w:color w:val="4472C4" w:themeColor="accent1"/>
+        </w:rPr>
+        <w:br/>
+        <w:t xml:space="preserve">               </w:t>
+      </w:r>
+      <w:proofErr w:type="spellStart"/>
+      <w:r>
+        <w:rPr>
+          <w:rFonts w:ascii="Courier New" w:hAnsi="Courier New" w:cs="Courier New"/>
+          <w:color w:val="FF0000"/>
+        </w:rPr>
+        <w:t>findOurOwnData</w:t>
+      </w:r>
+      <w:proofErr w:type="spellEnd"/>
+      <w:r>
+        <w:rPr>
+          <w:rFonts w:ascii="Courier New" w:hAnsi="Courier New" w:cs="Courier New"/>
+          <w:color w:val="4472C4" w:themeColor="accent1"/>
+        </w:rPr>
+        <w:t xml:space="preserve">, </w:t>
+      </w:r>
+      <w:proofErr w:type="spellStart"/>
+      <w:r>
+        <w:rPr>
+          <w:rFonts w:ascii="Courier New" w:hAnsi="Courier New" w:cs="Courier New"/>
+          <w:color w:val="FF0000"/>
+        </w:rPr>
+        <w:t>findVes</w:t>
+      </w:r>
+      <w:proofErr w:type="spellEnd"/>
+      <w:r>
+        <w:rPr>
+          <w:rFonts w:ascii="Courier New" w:hAnsi="Courier New" w:cs="Courier New"/>
+          <w:color w:val="4472C4" w:themeColor="accent1"/>
+        </w:rPr>
+        <w:t>)) {</w:t>
+      </w:r>
+      <w:r>
+        <w:rPr>
+          <w:rFonts w:ascii="Courier New" w:hAnsi="Courier New" w:cs="Courier New"/>
+          <w:color w:val="4472C4" w:themeColor="accent1"/>
+        </w:rPr>
+        <w:br/>
+      </w:r>
+      <w:r>
+        <w:rPr>
+          <w:rFonts w:ascii="Courier New" w:hAnsi="Courier New" w:cs="Courier New"/>
+          <w:color w:val="70AD47" w:themeColor="accent6"/>
+        </w:rPr>
+        <w:t xml:space="preserve"> // … do something with the return data</w:t>
+      </w:r>
+      <w:r>
+        <w:rPr>
+          <w:rFonts w:ascii="Courier New" w:hAnsi="Courier New" w:cs="Courier New"/>
+          <w:color w:val="4472C4" w:themeColor="accent1"/>
+        </w:rPr>
+        <w:br/>
+        <w:t>}</w:t>
+      </w:r>
+    </w:p>
+    <w:p>
+      <w:pPr>
+        <w:pStyle w:val="ListParagraph"/>
+        <w:autoSpaceDE w:val="0"/>
+        <w:autoSpaceDN w:val="0"/>
+        <w:adjustRightInd w:val="0"/>
+        <w:spacing w:after="0" w:line="240" w:lineRule="auto"/>
+        <w:ind w:left="1080"/>
+        <w:rPr>
+          <w:rFonts w:ascii="Courier New" w:hAnsi="Courier New" w:cs="Courier New"/>
+          <w:color w:val="4472C4" w:themeColor="accent1"/>
+        </w:rPr>
+      </w:pPr>
+    </w:p>
+    <w:p>
+      <w:pPr>
+        <w:pStyle w:val="ListParagraph"/>
+        <w:tabs>
+          <w:tab w:val="left" w:pos="900"/>
+          <w:tab w:val="left" w:pos="990"/>
+        </w:tabs>
+        <w:ind w:left="1080" w:hanging="360"/>
+      </w:pPr>
+      <w:r>
+        <w:rPr>
+          <w:rFonts w:ascii="Courier New" w:hAnsi="Courier New" w:cs="Courier New"/>
+          <w:color w:val="4472C4" w:themeColor="accent1"/>
+        </w:rPr>
+        <w:br/>
+      </w:r>
+      <w:r>
+        <w:t xml:space="preserve">… </w:t>
+      </w:r>
+      <w:r>
+        <w:t>notes:</w:t>
+      </w:r>
+      <w:r>
+        <w:br/>
+      </w:r>
+      <w:proofErr w:type="spellStart"/>
+      <w:r>
+        <w:t>findMod</w:t>
+      </w:r>
+      <w:proofErr w:type="spellEnd"/>
+      <w:r>
+        <w:t xml:space="preserve"> … is a char* literal for the module to find, or “*” for wildcard. </w:t>
+      </w:r>
+      <w:r>
+        <w:br/>
+      </w:r>
+      <w:proofErr w:type="spellStart"/>
+      <w:r>
+        <w:t>find</w:t>
+      </w:r>
+      <w:r>
+        <w:t>Var</w:t>
+      </w:r>
+      <w:proofErr w:type="spellEnd"/>
+      <w:r>
+        <w:t xml:space="preserve"> … is a char* literal for the </w:t>
+      </w:r>
+      <w:r>
+        <w:t>variable</w:t>
+      </w:r>
+      <w:r>
+        <w:t xml:space="preserve"> to find, or “*” for wildcard. </w:t>
+      </w:r>
+      <w:r>
+        <w:br/>
+      </w:r>
+      <w:proofErr w:type="spellStart"/>
+      <w:r>
+        <w:t>findIx</w:t>
+      </w:r>
+      <w:proofErr w:type="spellEnd"/>
+      <w:r>
+        <w:t xml:space="preserve"> … is an integer. Set to 0 for each find scan, and find will update as it needs.</w:t>
+      </w:r>
+      <w:r>
+        <w:t xml:space="preserve"> Note that the index will jump by more than one, when skipping over elements.</w:t>
+      </w:r>
+      <w:r>
+        <w:br/>
+      </w:r>
+      <w:proofErr w:type="spellStart"/>
+      <w:r>
+        <w:t>ret</w:t>
+      </w:r>
+      <w:r>
+        <w:t>T</w:t>
+      </w:r>
+      <w:r>
+        <w:t>yp</w:t>
+      </w:r>
+      <w:proofErr w:type="spellEnd"/>
+      <w:r>
+        <w:t xml:space="preserve"> … </w:t>
+      </w:r>
+      <w:r>
+        <w:t xml:space="preserve">is a single char: b for bool, </w:t>
+      </w:r>
+      <w:proofErr w:type="spellStart"/>
+      <w:r>
+        <w:t>i</w:t>
+      </w:r>
+      <w:proofErr w:type="spellEnd"/>
+      <w:r>
+        <w:t xml:space="preserve"> for </w:t>
+      </w:r>
+      <w:proofErr w:type="spellStart"/>
+      <w:r>
+        <w:t>int</w:t>
+      </w:r>
+      <w:proofErr w:type="spellEnd"/>
+      <w:r>
+        <w:t xml:space="preserve">, d for double, v for VECTOR3, 3 for MATRIX3, 4 for MATRIX4, x for </w:t>
+      </w:r>
+      <w:proofErr w:type="spellStart"/>
+      <w:r>
+        <w:t>MMStruct</w:t>
+      </w:r>
+      <w:proofErr w:type="spellEnd"/>
+      <w:r>
+        <w:t xml:space="preserve">* structures, and y for </w:t>
+      </w:r>
+      <w:proofErr w:type="spellStart"/>
+      <w:r>
+        <w:t>ModuleMessagingExtBase</w:t>
+      </w:r>
+      <w:proofErr w:type="spellEnd"/>
+      <w:r>
+        <w:t xml:space="preserve">* structures. It’s a char so you can do a simple switch block to parse the types. </w:t>
+      </w:r>
+      <w:r>
+        <w:br/>
+      </w:r>
+      <w:proofErr w:type="spellStart"/>
+      <w:r>
+        <w:t>retMod</w:t>
+      </w:r>
+      <w:proofErr w:type="spellEnd"/>
+      <w:r>
+        <w:t xml:space="preserve">, </w:t>
+      </w:r>
+      <w:proofErr w:type="spellStart"/>
+      <w:r>
+        <w:t>retVar</w:t>
+      </w:r>
+      <w:proofErr w:type="spellEnd"/>
+      <w:r>
+        <w:t xml:space="preserve">, </w:t>
+      </w:r>
+      <w:proofErr w:type="spellStart"/>
+      <w:r>
+        <w:t>retVes</w:t>
+      </w:r>
+      <w:proofErr w:type="spellEnd"/>
+      <w:r>
+        <w:t xml:space="preserve"> … are strings for the found module, variable, vessel. Why is the vessel a string? Because it may not be valid any more, if the vessel was deleted. You can tell immediately if it is still valid by doing an </w:t>
+      </w:r>
+      <w:proofErr w:type="spellStart"/>
+      <w:proofErr w:type="gramStart"/>
+      <w:r>
+        <w:t>oapiGetVesselByName</w:t>
+      </w:r>
+      <w:proofErr w:type="spellEnd"/>
+      <w:r>
+        <w:t>(</w:t>
+      </w:r>
+      <w:proofErr w:type="gramEnd"/>
+      <w:r>
+        <w:t xml:space="preserve">) </w:t>
+      </w:r>
+      <w:proofErr w:type="spellStart"/>
+      <w:r>
+        <w:t xml:space="preserve">call. </w:t>
+      </w:r>
+      <w:proofErr w:type="spellEnd"/>
+      <w:r>
+        <w:br/>
+      </w:r>
+      <w:proofErr w:type="spellStart"/>
+      <w:r>
+        <w:t>findOwn</w:t>
+      </w:r>
+      <w:proofErr w:type="spellEnd"/>
+      <w:r>
+        <w:t xml:space="preserve"> … is true if you want the search to find data from this module</w:t>
+      </w:r>
+      <w:r>
+        <w:br/>
+      </w:r>
+      <w:proofErr w:type="spellStart"/>
+      <w:r>
+        <w:lastRenderedPageBreak/>
+        <w:t>findVes</w:t>
+      </w:r>
+      <w:proofErr w:type="spellEnd"/>
+      <w:r>
+        <w:t xml:space="preserve"> … is NULL for wildcard, else a valid VESSEL* pointer to search for. </w:t>
+      </w:r>
+      <w:r>
+        <w:br/>
+      </w:r>
+    </w:p>
+    <w:p>
+      <w:pPr>
+        <w:pStyle w:val="ListParagraph"/>
+        <w:tabs>
+          <w:tab w:val="left" w:pos="900"/>
+          <w:tab w:val="left" w:pos="990"/>
+        </w:tabs>
+        <w:ind w:left="1080" w:hanging="360"/>
+      </w:pPr>
+    </w:p>
+    <w:p>
+      <w:pPr>
+        <w:pStyle w:val="ListParagraph"/>
+        <w:numPr>
+          <w:ilvl w:val="0"/>
+          <w:numId w:val="5"/>
+        </w:numPr>
+        <w:rPr>
+          <w:rFonts w:ascii="Courier New" w:hAnsi="Courier New" w:cs="Courier New"/>
+          <w:color w:val="4472C4" w:themeColor="accent1"/>
+        </w:rPr>
+      </w:pPr>
+      <w:proofErr w:type="spellStart"/>
+      <w:r>
+        <w:t>GetLog</w:t>
+      </w:r>
+      <w:proofErr w:type="spellEnd"/>
+      <w:r>
+        <w:t xml:space="preserve"> is used to scan the activity log in the MMExt2 core. It’s used in the MMExt2MFD, though you are welcome to call it in your own code if you choose.</w:t>
+      </w:r>
+      <w:r>
+        <w:t xml:space="preserve"> The default log order is a ‘tail’ – i.e. reverse log. </w:t>
+      </w:r>
+      <w:r>
+        <w:t>Sample code:</w:t>
+      </w:r>
+      <w:r>
+        <w:br/>
+      </w:r>
+      <w:r>
+        <w:br/>
+      </w:r>
+      <w:proofErr w:type="spellStart"/>
+      <w:r>
+        <w:rPr>
+          <w:rFonts w:ascii="Courier New" w:hAnsi="Courier New" w:cs="Courier New"/>
+          <w:color w:val="4472C4" w:themeColor="accent1"/>
+        </w:rPr>
+        <w:t>int</w:t>
+      </w:r>
+      <w:proofErr w:type="spellEnd"/>
+      <w:r>
+        <w:rPr>
+          <w:rFonts w:ascii="Courier New" w:hAnsi="Courier New" w:cs="Courier New"/>
+          <w:color w:val="4472C4" w:themeColor="accent1"/>
+        </w:rPr>
+        <w:t xml:space="preserve"> </w:t>
+      </w:r>
+      <w:proofErr w:type="spellStart"/>
+      <w:r>
+        <w:rPr>
+          <w:rFonts w:ascii="Courier New" w:hAnsi="Courier New" w:cs="Courier New"/>
+          <w:color w:val="FF0000"/>
+        </w:rPr>
+        <w:t>getIx</w:t>
+      </w:r>
+      <w:proofErr w:type="spellEnd"/>
+      <w:r>
+        <w:rPr>
+          <w:rFonts w:ascii="Courier New" w:hAnsi="Courier New" w:cs="Courier New"/>
+          <w:color w:val="4472C4" w:themeColor="accent1"/>
+        </w:rPr>
+        <w:t>;</w:t>
+      </w:r>
+    </w:p>
+    <w:p>
+      <w:pPr>
+        <w:pStyle w:val="ListParagraph"/>
+        <w:ind w:left="1080"/>
+        <w:rPr>
+          <w:rFonts w:ascii="Courier New" w:hAnsi="Courier New" w:cs="Courier New"/>
+          <w:color w:val="4472C4" w:themeColor="accent1"/>
+        </w:rPr>
+      </w:pPr>
+      <w:r>
+        <w:rPr>
+          <w:rFonts w:ascii="Courier New" w:hAnsi="Courier New" w:cs="Courier New"/>
+          <w:color w:val="4472C4" w:themeColor="accent1"/>
+        </w:rPr>
+        <w:t xml:space="preserve">char * </w:t>
+      </w:r>
+      <w:proofErr w:type="spellStart"/>
+      <w:r>
+        <w:rPr>
+          <w:rFonts w:ascii="Courier New" w:hAnsi="Courier New" w:cs="Courier New"/>
+          <w:color w:val="FF0000"/>
+        </w:rPr>
+        <w:t>rFunc</w:t>
+      </w:r>
+      <w:proofErr w:type="spellEnd"/>
+      <w:r>
+        <w:rPr>
+          <w:rFonts w:ascii="Courier New" w:hAnsi="Courier New" w:cs="Courier New"/>
+          <w:color w:val="4472C4" w:themeColor="accent1"/>
+        </w:rPr>
+        <w:t>;</w:t>
+      </w:r>
+      <w:r>
+        <w:rPr>
+          <w:rFonts w:ascii="Courier New" w:hAnsi="Courier New" w:cs="Courier New"/>
+          <w:color w:val="4472C4" w:themeColor="accent1"/>
+        </w:rPr>
+        <w:br/>
+        <w:t xml:space="preserve">bool * </w:t>
+      </w:r>
+      <w:proofErr w:type="spellStart"/>
+      <w:r>
+        <w:rPr>
+          <w:rFonts w:ascii="Courier New" w:hAnsi="Courier New" w:cs="Courier New"/>
+          <w:color w:val="FF0000"/>
+        </w:rPr>
+        <w:t>rSucc</w:t>
+      </w:r>
+      <w:proofErr w:type="spellEnd"/>
+      <w:r>
+        <w:rPr>
+          <w:rFonts w:ascii="Courier New" w:hAnsi="Courier New" w:cs="Courier New"/>
+          <w:color w:val="4472C4" w:themeColor="accent1"/>
+        </w:rPr>
+        <w:t>;</w:t>
+      </w:r>
+      <w:r>
+        <w:rPr>
+          <w:rFonts w:ascii="Courier New" w:hAnsi="Courier New" w:cs="Courier New"/>
+          <w:color w:val="4472C4" w:themeColor="accent1"/>
+        </w:rPr>
+        <w:br/>
+        <w:t>string *</w:t>
+      </w:r>
+      <w:proofErr w:type="spellStart"/>
+      <w:r>
+        <w:rPr>
+          <w:rFonts w:ascii="Courier New" w:hAnsi="Courier New" w:cs="Courier New"/>
+          <w:color w:val="FF0000"/>
+        </w:rPr>
+        <w:t>rCli</w:t>
+      </w:r>
+      <w:proofErr w:type="spellEnd"/>
+      <w:r>
+        <w:rPr>
+          <w:rFonts w:ascii="Courier New" w:hAnsi="Courier New" w:cs="Courier New"/>
+          <w:color w:val="4472C4" w:themeColor="accent1"/>
+        </w:rPr>
+        <w:t xml:space="preserve">, </w:t>
+      </w:r>
+      <w:proofErr w:type="spellStart"/>
+      <w:r>
+        <w:rPr>
+          <w:rFonts w:ascii="Courier New" w:hAnsi="Courier New" w:cs="Courier New"/>
+          <w:color w:val="FF0000"/>
+        </w:rPr>
+        <w:t>rMod</w:t>
+      </w:r>
+      <w:proofErr w:type="spellEnd"/>
+      <w:r>
+        <w:rPr>
+          <w:rFonts w:ascii="Courier New" w:hAnsi="Courier New" w:cs="Courier New"/>
+          <w:color w:val="4472C4" w:themeColor="accent1"/>
+        </w:rPr>
+        <w:t xml:space="preserve">, </w:t>
+      </w:r>
+      <w:proofErr w:type="spellStart"/>
+      <w:r>
+        <w:rPr>
+          <w:rFonts w:ascii="Courier New" w:hAnsi="Courier New" w:cs="Courier New"/>
+          <w:color w:val="FF0000"/>
+        </w:rPr>
+        <w:t>rVar</w:t>
+      </w:r>
+      <w:proofErr w:type="spellEnd"/>
+      <w:r>
+        <w:rPr>
+          <w:rFonts w:ascii="Courier New" w:hAnsi="Courier New" w:cs="Courier New"/>
+          <w:color w:val="4472C4" w:themeColor="accent1"/>
+        </w:rPr>
+        <w:t xml:space="preserve">, </w:t>
+      </w:r>
+      <w:proofErr w:type="spellStart"/>
+      <w:r>
+        <w:rPr>
+          <w:rFonts w:ascii="Courier New" w:hAnsi="Courier New" w:cs="Courier New"/>
+          <w:color w:val="FF0000"/>
+        </w:rPr>
+        <w:t>rVes</w:t>
+      </w:r>
+      <w:proofErr w:type="spellEnd"/>
+      <w:r>
+        <w:rPr>
+          <w:rFonts w:ascii="Courier New" w:hAnsi="Courier New" w:cs="Courier New"/>
+          <w:color w:val="4472C4" w:themeColor="accent1"/>
+        </w:rPr>
+        <w:t xml:space="preserve">, </w:t>
+      </w:r>
+      <w:proofErr w:type="spellStart"/>
+      <w:r>
+        <w:rPr>
+          <w:rFonts w:ascii="Courier New" w:hAnsi="Courier New" w:cs="Courier New"/>
+          <w:color w:val="FF0000"/>
+        </w:rPr>
+        <w:t>rAct</w:t>
+      </w:r>
+      <w:proofErr w:type="spellEnd"/>
+      <w:r>
+        <w:rPr>
+          <w:rFonts w:ascii="Courier New" w:hAnsi="Courier New" w:cs="Courier New"/>
+          <w:color w:val="4472C4" w:themeColor="accent1"/>
+        </w:rPr>
+        <w:t>;</w:t>
+      </w:r>
+      <w:r>
+        <w:rPr>
+          <w:rFonts w:ascii="Courier New" w:hAnsi="Courier New" w:cs="Courier New"/>
+          <w:color w:val="4472C4" w:themeColor="accent1"/>
+        </w:rPr>
+        <w:br/>
+      </w:r>
+      <w:r>
+        <w:rPr>
+          <w:rFonts w:ascii="Courier New" w:hAnsi="Courier New" w:cs="Courier New"/>
+          <w:color w:val="4472C4" w:themeColor="accent1"/>
+        </w:rPr>
+        <w:br/>
+      </w:r>
+      <w:proofErr w:type="spellStart"/>
+      <w:r>
+        <w:rPr>
+          <w:rFonts w:ascii="Courier New" w:hAnsi="Courier New" w:cs="Courier New"/>
+          <w:color w:val="FF0000"/>
+        </w:rPr>
+        <w:t>getIx</w:t>
+      </w:r>
+      <w:proofErr w:type="spellEnd"/>
+      <w:r>
+        <w:rPr>
+          <w:rFonts w:ascii="Courier New" w:hAnsi="Courier New" w:cs="Courier New"/>
+          <w:color w:val="4472C4" w:themeColor="accent1"/>
+        </w:rPr>
+        <w:t xml:space="preserve"> = 0;</w:t>
+      </w:r>
+      <w:r>
+        <w:rPr>
+          <w:rFonts w:ascii="Courier New" w:hAnsi="Courier New" w:cs="Courier New"/>
+          <w:color w:val="4472C4" w:themeColor="accent1"/>
+        </w:rPr>
+        <w:br/>
+        <w:t>while (</w:t>
+      </w:r>
+      <w:proofErr w:type="spellStart"/>
+      <w:proofErr w:type="gramStart"/>
+      <w:r>
+        <w:rPr>
+          <w:rFonts w:ascii="Courier New" w:hAnsi="Courier New" w:cs="Courier New"/>
+          <w:color w:val="4472C4" w:themeColor="accent1"/>
+        </w:rPr>
+        <w:t>mma.GetLog</w:t>
+      </w:r>
+      <w:proofErr w:type="spellEnd"/>
+      <w:proofErr w:type="gramEnd"/>
+      <w:r>
+        <w:rPr>
+          <w:rFonts w:ascii="Courier New" w:hAnsi="Courier New" w:cs="Courier New"/>
+          <w:color w:val="4472C4" w:themeColor="accent1"/>
+        </w:rPr>
+        <w:t>(</w:t>
+      </w:r>
+      <w:proofErr w:type="spellStart"/>
+      <w:r>
+        <w:rPr>
+          <w:rFonts w:ascii="Courier New" w:hAnsi="Courier New" w:cs="Courier New"/>
+          <w:color w:val="FF0000"/>
+        </w:rPr>
+        <w:t>getIx</w:t>
+      </w:r>
+      <w:proofErr w:type="spellEnd"/>
+      <w:r>
+        <w:rPr>
+          <w:rFonts w:ascii="Courier New" w:hAnsi="Courier New" w:cs="Courier New"/>
+          <w:color w:val="4472C4" w:themeColor="accent1"/>
+        </w:rPr>
+        <w:t xml:space="preserve">++, </w:t>
+      </w:r>
+      <w:r>
+        <w:rPr>
+          <w:rFonts w:ascii="Courier New" w:hAnsi="Courier New" w:cs="Courier New"/>
+          <w:color w:val="FF0000"/>
+        </w:rPr>
+        <w:t>&amp;</w:t>
+      </w:r>
+      <w:proofErr w:type="spellStart"/>
+      <w:r>
+        <w:rPr>
+          <w:rFonts w:ascii="Courier New" w:hAnsi="Courier New" w:cs="Courier New"/>
+          <w:color w:val="FF0000"/>
+        </w:rPr>
+        <w:t>rFunc</w:t>
+      </w:r>
+      <w:proofErr w:type="spellEnd"/>
+      <w:r>
+        <w:rPr>
+          <w:rFonts w:ascii="Courier New" w:hAnsi="Courier New" w:cs="Courier New"/>
+          <w:color w:val="4472C4" w:themeColor="accent1"/>
+        </w:rPr>
+        <w:t xml:space="preserve">, </w:t>
+      </w:r>
+      <w:r>
+        <w:rPr>
+          <w:rFonts w:ascii="Courier New" w:hAnsi="Courier New" w:cs="Courier New"/>
+          <w:color w:val="FF0000"/>
+        </w:rPr>
+        <w:t>&amp;</w:t>
+      </w:r>
+      <w:proofErr w:type="spellStart"/>
+      <w:r>
+        <w:rPr>
+          <w:rFonts w:ascii="Courier New" w:hAnsi="Courier New" w:cs="Courier New"/>
+          <w:color w:val="FF0000"/>
+        </w:rPr>
+        <w:t>rSucc</w:t>
+      </w:r>
+      <w:proofErr w:type="spellEnd"/>
+      <w:r>
+        <w:rPr>
+          <w:rFonts w:ascii="Courier New" w:hAnsi="Courier New" w:cs="Courier New"/>
+          <w:color w:val="4472C4" w:themeColor="accent1"/>
+        </w:rPr>
+        <w:t xml:space="preserve">, </w:t>
+      </w:r>
+      <w:r>
+        <w:rPr>
+          <w:rFonts w:ascii="Courier New" w:hAnsi="Courier New" w:cs="Courier New"/>
+          <w:color w:val="FF0000"/>
+        </w:rPr>
+        <w:t>&amp;</w:t>
+      </w:r>
+      <w:proofErr w:type="spellStart"/>
+      <w:r>
+        <w:rPr>
+          <w:rFonts w:ascii="Courier New" w:hAnsi="Courier New" w:cs="Courier New"/>
+          <w:color w:val="FF0000"/>
+        </w:rPr>
+        <w:t>rCli</w:t>
+      </w:r>
+      <w:proofErr w:type="spellEnd"/>
+      <w:r>
+        <w:rPr>
+          <w:rFonts w:ascii="Courier New" w:hAnsi="Courier New" w:cs="Courier New"/>
+          <w:color w:val="4472C4" w:themeColor="accent1"/>
+        </w:rPr>
+        <w:t xml:space="preserve">, </w:t>
+      </w:r>
+      <w:r>
+        <w:rPr>
+          <w:rFonts w:ascii="Courier New" w:hAnsi="Courier New" w:cs="Courier New"/>
+          <w:color w:val="FF0000"/>
+        </w:rPr>
+        <w:t>&amp;</w:t>
+      </w:r>
+      <w:proofErr w:type="spellStart"/>
+      <w:r>
+        <w:rPr>
+          <w:rFonts w:ascii="Courier New" w:hAnsi="Courier New" w:cs="Courier New"/>
+          <w:color w:val="FF0000"/>
+        </w:rPr>
+        <w:t>rMod</w:t>
+      </w:r>
+      <w:proofErr w:type="spellEnd"/>
+      <w:r>
+        <w:rPr>
+          <w:rFonts w:ascii="Courier New" w:hAnsi="Courier New" w:cs="Courier New"/>
+          <w:color w:val="4472C4" w:themeColor="accent1"/>
+        </w:rPr>
+        <w:t>,</w:t>
+      </w:r>
+      <w:r>
+        <w:rPr>
+          <w:rFonts w:ascii="Courier New" w:hAnsi="Courier New" w:cs="Courier New"/>
+          <w:color w:val="4472C4" w:themeColor="accent1"/>
+        </w:rPr>
+        <w:br/>
+      </w:r>
+      <w:r>
+        <w:rPr>
+          <w:rFonts w:ascii="Courier New" w:hAnsi="Courier New" w:cs="Courier New"/>
+          <w:color w:val="4472C4" w:themeColor="accent1"/>
+        </w:rPr>
+        <w:t xml:space="preserve"> </w:t>
+      </w:r>
+      <w:r>
+        <w:rPr>
+          <w:rFonts w:ascii="Courier New" w:hAnsi="Courier New" w:cs="Courier New"/>
+          <w:color w:val="4472C4" w:themeColor="accent1"/>
+        </w:rPr>
+        <w:t xml:space="preserve">                          </w:t>
+      </w:r>
+      <w:r>
+        <w:rPr>
+          <w:rFonts w:ascii="Courier New" w:hAnsi="Courier New" w:cs="Courier New"/>
+          <w:color w:val="FF0000"/>
+        </w:rPr>
+        <w:t>&amp;</w:t>
+      </w:r>
+      <w:proofErr w:type="spellStart"/>
+      <w:r>
+        <w:rPr>
+          <w:rFonts w:ascii="Courier New" w:hAnsi="Courier New" w:cs="Courier New"/>
+          <w:color w:val="FF0000"/>
+        </w:rPr>
+        <w:t>rVar</w:t>
+      </w:r>
+      <w:proofErr w:type="spellEnd"/>
+      <w:r>
+        <w:rPr>
+          <w:rFonts w:ascii="Courier New" w:hAnsi="Courier New" w:cs="Courier New"/>
+          <w:color w:val="4472C4" w:themeColor="accent1"/>
+        </w:rPr>
+        <w:t xml:space="preserve">, </w:t>
+      </w:r>
+      <w:r>
+        <w:rPr>
+          <w:rFonts w:ascii="Courier New" w:hAnsi="Courier New" w:cs="Courier New"/>
+          <w:color w:val="FF0000"/>
+        </w:rPr>
+        <w:t>&amp;</w:t>
+      </w:r>
+      <w:proofErr w:type="spellStart"/>
+      <w:r>
+        <w:rPr>
+          <w:rFonts w:ascii="Courier New" w:hAnsi="Courier New" w:cs="Courier New"/>
+          <w:color w:val="FF0000"/>
+        </w:rPr>
+        <w:t>rVes</w:t>
+      </w:r>
+      <w:proofErr w:type="spellEnd"/>
+      <w:r>
+        <w:rPr>
+          <w:rFonts w:ascii="Courier New" w:hAnsi="Courier New" w:cs="Courier New"/>
+          <w:color w:val="4472C4" w:themeColor="accent1"/>
+        </w:rPr>
+        <w:t>)) {</w:t>
+      </w:r>
+    </w:p>
+    <w:p>
+      <w:pPr>
+        <w:pStyle w:val="ListParagraph"/>
+        <w:ind w:left="1080"/>
+      </w:pPr>
+      <w:r>
+        <w:rPr>
+          <w:rFonts w:ascii="Courier New" w:hAnsi="Courier New" w:cs="Courier New"/>
+          <w:color w:val="70AD47" w:themeColor="accent6"/>
+        </w:rPr>
+        <w:t>// … do something with log data</w:t>
+      </w:r>
+      <w:r>
+        <w:rPr>
+          <w:rFonts w:ascii="Courier New" w:hAnsi="Courier New" w:cs="Courier New"/>
+          <w:color w:val="4472C4" w:themeColor="accent1"/>
+        </w:rPr>
+        <w:br/>
+        <w:t>}</w:t>
+      </w:r>
+      <w:r>
+        <w:rPr>
+          <w:rFonts w:ascii="Courier New" w:hAnsi="Courier New" w:cs="Courier New"/>
+          <w:color w:val="4472C4" w:themeColor="accent1"/>
+        </w:rPr>
+        <w:br/>
+      </w:r>
+      <w:r>
+        <w:rPr>
+          <w:rFonts w:ascii="Courier New" w:hAnsi="Courier New" w:cs="Courier New"/>
+          <w:color w:val="4472C4" w:themeColor="accent1"/>
+        </w:rPr>
+        <w:br/>
+      </w:r>
+      <w:r>
+        <w:t>… notes:</w:t>
+      </w:r>
+      <w:r>
+        <w:br/>
+      </w:r>
+      <w:proofErr w:type="spellStart"/>
+      <w:r>
+        <w:t>getIx</w:t>
+      </w:r>
+      <w:proofErr w:type="spellEnd"/>
+      <w:r>
+        <w:t xml:space="preserve"> is manually incremented by the caller. (Why? Because you may want to implement a specific log sequence, so you have full flexibility to search for a specific element)</w:t>
+      </w:r>
+      <w:r>
+        <w:br/>
+      </w:r>
+      <w:proofErr w:type="spellStart"/>
+      <w:r>
+        <w:t>rFunc</w:t>
+      </w:r>
+      <w:proofErr w:type="spellEnd"/>
+      <w:r>
+        <w:t xml:space="preserve"> is a char indicating the action: P for Put, G for Get, D for Delete, L for this log function, V for </w:t>
+      </w:r>
+      <w:proofErr w:type="spellStart"/>
+      <w:r>
+        <w:t>GetVersion</w:t>
+      </w:r>
+      <w:proofErr w:type="spellEnd"/>
+      <w:r>
+        <w:t>, F for Find.</w:t>
+      </w:r>
+      <w:r>
+        <w:br/>
+      </w:r>
+      <w:proofErr w:type="spellStart"/>
+      <w:r>
+        <w:t>rSucc</w:t>
+      </w:r>
+      <w:proofErr w:type="spellEnd"/>
+      <w:r>
+        <w:t xml:space="preserve"> is a bool indicating success or failure for the call. </w:t>
+      </w:r>
+      <w:r>
+        <w:br/>
+      </w:r>
+      <w:proofErr w:type="spellStart"/>
+      <w:r>
+        <w:t>rCli</w:t>
+      </w:r>
+      <w:proofErr w:type="spellEnd"/>
+      <w:r>
+        <w:t xml:space="preserve">, </w:t>
+      </w:r>
+      <w:proofErr w:type="spellStart"/>
+      <w:r>
+        <w:t>rMod</w:t>
+      </w:r>
+      <w:proofErr w:type="spellEnd"/>
+      <w:r>
+        <w:t xml:space="preserve">, </w:t>
+      </w:r>
+      <w:proofErr w:type="spellStart"/>
+      <w:r>
+        <w:t>rVar</w:t>
+      </w:r>
+      <w:proofErr w:type="spellEnd"/>
+      <w:r>
+        <w:t xml:space="preserve">, </w:t>
+      </w:r>
+      <w:proofErr w:type="spellStart"/>
+      <w:r>
+        <w:t>rVes</w:t>
+      </w:r>
+      <w:proofErr w:type="spellEnd"/>
+      <w:r>
+        <w:t xml:space="preserve"> … are strings representing the requesting client, the module, variable and vessel name. </w:t>
+      </w:r>
+      <w:r>
+        <w:br/>
+        <w:t>The activity log records one activity line for each unique request, rather than logging every request. For example – if you call get(“M1”,”M2</w:t>
+      </w:r>
+      <w:proofErr w:type="gramStart"/>
+      <w:r>
+        <w:t>”,&amp;</w:t>
+      </w:r>
+      <w:proofErr w:type="gramEnd"/>
+      <w:r>
+        <w:t xml:space="preserve">var) 10,000 times, it will record one log entry if the call ever succeeded, and one log entry if the call ever failed. </w:t>
+      </w:r>
+      <w:r>
+        <w:br/>
+      </w:r>
+    </w:p>
+    <w:p>
+      <w:pPr>
+        <w:pStyle w:val="ListParagraph"/>
+        <w:ind w:left="1080"/>
+      </w:pPr>
+    </w:p>
+    <w:p>
+      <w:pPr>
+        <w:pStyle w:val="ListParagraph"/>
+        <w:numPr>
+          <w:ilvl w:val="0"/>
+          <w:numId w:val="5"/>
+        </w:numPr>
+      </w:pPr>
+      <w:proofErr w:type="spellStart"/>
+      <w:r>
+        <w:t>UpdMod</w:t>
+      </w:r>
+      <w:proofErr w:type="spellEnd"/>
+      <w:r>
+        <w:t xml:space="preserve"> is provided as a convenience for the </w:t>
+      </w:r>
+      <w:proofErr w:type="spellStart"/>
+      <w:r>
+        <w:t>ModuleMessagingExt</w:t>
+      </w:r>
+      <w:proofErr w:type="spellEnd"/>
+      <w:r>
+        <w:t xml:space="preserve"> 1.1 interface, to allow the module name to be changed if the sender ever changed on the calling module. There’s no need to call this from your code – i.e. just make sure you initialize the </w:t>
+      </w:r>
+      <w:proofErr w:type="spellStart"/>
+      <w:r>
+        <w:t>ModuleMessaging</w:t>
+      </w:r>
+      <w:proofErr w:type="spellEnd"/>
+      <w:r>
+        <w:t xml:space="preserve"> interface with your module name, and leave it constant. </w:t>
+      </w:r>
+      <w:r>
+        <w:br/>
+      </w:r>
+      <w:r>
+        <w:br/>
+      </w:r>
     </w:p>
     <w:p>
       <w:r>
@@ -1930,11 +4343,35 @@
         <w:t xml:space="preserve">::string binary formats. </w:t>
       </w:r>
       <w:r>
-        <w:br/>
-      </w:r>
-      <w:r>
-        <w:br/>
-        <w:t>When you pass data by reference in a structure, you get all the advantages of direct access to the internal data in the other module, but you are also exposed to many compiler-specific implementation details that can cause problems for data interchange. The structure handling code in MMExt2 tries as hard as possible to shield you from problems, but the key message is not to expose</w:t>
+        <w:t xml:space="preserve">There </w:t>
+      </w:r>
+      <w:proofErr w:type="gramStart"/>
+      <w:r>
+        <w:t>are</w:t>
+      </w:r>
+      <w:proofErr w:type="gramEnd"/>
+      <w:r>
+        <w:t xml:space="preserve"> time, however, where you want to pass a data structure by reference, such that the receiving module can inspect the live data directly without having both modules to </w:t>
+      </w:r>
+      <w:r>
+        <w:lastRenderedPageBreak/>
+        <w:t xml:space="preserve">have to explicitly update the data with an extended set of puts and gets every refresh. </w:t>
+      </w:r>
+      <w:r>
+        <w:br/>
+      </w:r>
+      <w:r>
+        <w:br/>
+      </w:r>
+      <w:r>
+        <w:br/>
+        <w:t>When you pass data by reference in a structure, you get all the advantages of direct access to the internal data in the other module, but you are also exposed to many compiler-specific implementation details that can cause problems for data interchange</w:t>
+      </w:r>
+      <w:r>
+        <w:t xml:space="preserve"> (e.g. there is no guarantee of binary compatibility for standard library structures across compiler versions, so you may well cause crashes to desktop if you try to implement such things.) </w:t>
+      </w:r>
+      <w:r>
+        <w:t xml:space="preserve"> The structure handling code in MMExt2 tries as hard as possible to shield you from problems, but the key message is not to expose</w:t>
       </w:r>
       <w:r>
         <w:t xml:space="preserve"> anything </w:t>
@@ -1980,7 +4417,50 @@
         </w:numPr>
       </w:pPr>
       <w:r>
-        <w:t xml:space="preserve">We insist that the class or struct you wish to pass is derived from one of two root structures we implement in Module Messaging. This allows us to cast pointers to the root class, and to implement the remaining checks. </w:t>
+        <w:t xml:space="preserve">We insist that the class or struct you wish to pass is derived from one of two root structures we implement in Module Messaging. </w:t>
+      </w:r>
+      <w:r>
+        <w:t xml:space="preserve">The old root structure was called </w:t>
+      </w:r>
+      <w:proofErr w:type="spellStart"/>
+      <w:proofErr w:type="gramStart"/>
+      <w:r>
+        <w:t>EnjoLib</w:t>
+      </w:r>
+      <w:proofErr w:type="spellEnd"/>
+      <w:r>
+        <w:t>::</w:t>
+      </w:r>
+      <w:proofErr w:type="spellStart"/>
+      <w:proofErr w:type="gramEnd"/>
+      <w:r>
+        <w:t>ModuleMessagingExtBase</w:t>
+      </w:r>
+      <w:proofErr w:type="spellEnd"/>
+      <w:r>
+        <w:t xml:space="preserve">, and the new </w:t>
+      </w:r>
+      <w:proofErr w:type="spellStart"/>
+      <w:r>
+        <w:t>root</w:t>
+      </w:r>
+      <w:proofErr w:type="spellEnd"/>
+      <w:r>
+        <w:t xml:space="preserve"> structure is MMExt2::</w:t>
+      </w:r>
+      <w:proofErr w:type="spellStart"/>
+      <w:r>
+        <w:t>MMStruct</w:t>
+      </w:r>
+      <w:proofErr w:type="spellEnd"/>
+      <w:r>
+        <w:t xml:space="preserve">. When you declare a structure for data interchange, you derive it from either of these structures, so we can </w:t>
+      </w:r>
+      <w:r>
+        <w:t xml:space="preserve">implement the remaining checks. </w:t>
+      </w:r>
+      <w:r>
+        <w:t xml:space="preserve">(Note: in C++, you can assign a child class pointer to the parent’s class pointer, so this allows us to manipulate classes across the MMExt2 core). </w:t>
       </w:r>
       <w:r>
         <w:br/>
@@ -2051,11 +4531,7 @@
         </w:numPr>
       </w:pPr>
       <w:r>
-        <w:t xml:space="preserve">The last check is to recommend that the structure packing is explicitly defined via #pragma pack directives. This removes yet another way for the various compiler versions to trip you up by </w:t>
-      </w:r>
-      <w:r>
-        <w:lastRenderedPageBreak/>
-        <w:t xml:space="preserve">putting miscellaneous whitespace in your structure for byte-alignment reasons. </w:t>
+        <w:t xml:space="preserve">The last check is to recommend that the structure packing is explicitly defined via #pragma pack directives. This removes yet another way for the various compiler versions to trip you up by putting miscellaneous whitespace in your structure for byte-alignment reasons. </w:t>
       </w:r>
       <w:r>
         <w:br/>
@@ -2129,6 +4605,7 @@
         </w:rPr>
       </w:pPr>
       <w:r>
+        <w:lastRenderedPageBreak/>
         <w:t>Make a header file describing your external-facing structure</w:t>
       </w:r>
       <w:r>
@@ -2194,14 +4671,7 @@
           <w:rFonts w:ascii="Courier New" w:hAnsi="Courier New" w:cs="Courier New"/>
           <w:color w:val="4472C4" w:themeColor="accent1"/>
         </w:rPr>
-        <w:t xml:space="preserve">     </w:t>
-      </w:r>
-      <w:r>
-        <w:rPr>
-          <w:rFonts w:ascii="Courier New" w:hAnsi="Courier New" w:cs="Courier New"/>
-          <w:color w:val="4472C4" w:themeColor="accent1"/>
-        </w:rPr>
-        <w:t xml:space="preserve">#include "MMExt2_Advanced.hpp" </w:t>
+        <w:t xml:space="preserve">     #include "MMExt2_Advanced.hpp" </w:t>
       </w:r>
       <w:r>
         <w:rPr>
@@ -2303,21 +4773,7 @@
           <w:rFonts w:ascii="Courier New" w:hAnsi="Courier New" w:cs="Courier New"/>
           <w:color w:val="4472C4" w:themeColor="accent1"/>
         </w:rPr>
-        <w:t xml:space="preserve">     </w:t>
-      </w:r>
-      <w:r>
-        <w:rPr>
-          <w:rFonts w:ascii="Courier New" w:hAnsi="Courier New" w:cs="Courier New"/>
-          <w:color w:val="4472C4" w:themeColor="accent1"/>
-        </w:rPr>
-        <w:t>s</w:t>
-      </w:r>
-      <w:r>
-        <w:rPr>
-          <w:rFonts w:ascii="Courier New" w:hAnsi="Courier New" w:cs="Courier New"/>
-          <w:color w:val="4472C4" w:themeColor="accent1"/>
-        </w:rPr>
-        <w:t xml:space="preserve">truct </w:t>
+        <w:t xml:space="preserve">     struct </w:t>
       </w:r>
       <w:proofErr w:type="spellStart"/>
       <w:proofErr w:type="gramStart"/>
@@ -2924,7 +5380,6 @@
         <w:br/>
       </w:r>
       <w:r>
-        <w:lastRenderedPageBreak/>
         <w:br/>
       </w:r>
       <w:r>
@@ -2939,14 +5394,7 @@
           <w:rFonts w:ascii="Courier New" w:hAnsi="Courier New" w:cs="Courier New"/>
           <w:color w:val="FF0000"/>
         </w:rPr>
-        <w:t>MyModule_ExportStruct</w:t>
-      </w:r>
-      <w:r>
-        <w:rPr>
-          <w:rFonts w:ascii="Courier New" w:hAnsi="Courier New" w:cs="Courier New"/>
-          <w:color w:val="FF0000"/>
-        </w:rPr>
-        <w:t>.hpp</w:t>
+        <w:t>MyModule_ExportStruct.hpp</w:t>
       </w:r>
       <w:r>
         <w:rPr>
@@ -2987,6 +5435,7 @@
           <w:rFonts w:ascii="Courier New" w:hAnsi="Courier New" w:cs="Courier New"/>
           <w:color w:val="4472C4" w:themeColor="accent1"/>
         </w:rPr>
+        <w:lastRenderedPageBreak/>
         <w:t>const</w:t>
       </w:r>
       <w:proofErr w:type="spellEnd"/>
@@ -3106,14 +5555,7 @@
           <w:rFonts w:ascii="Courier New" w:hAnsi="Courier New" w:cs="Courier New"/>
           <w:color w:val="4472C4" w:themeColor="accent1"/>
         </w:rPr>
-        <w:t>Get</w:t>
-      </w:r>
-      <w:r>
-        <w:rPr>
-          <w:rFonts w:ascii="Courier New" w:hAnsi="Courier New" w:cs="Courier New"/>
-          <w:color w:val="4472C4" w:themeColor="accent1"/>
-        </w:rPr>
-        <w:t>MMStruct</w:t>
+        <w:t>GetMMStruct</w:t>
       </w:r>
       <w:proofErr w:type="spellEnd"/>
       <w:r>
@@ -3408,10 +5850,7 @@
         <w:t>derived structures</w:t>
       </w:r>
       <w:r>
-        <w:t>.</w:t>
-      </w:r>
-      <w:r>
-        <w:t xml:space="preserve"> The new </w:t>
+        <w:t xml:space="preserve">. The new </w:t>
       </w:r>
       <w:r>
         <w:rPr>
@@ -3478,19 +5917,19 @@
       </w:r>
       <w:proofErr w:type="spellEnd"/>
       <w:r>
-        <w:t xml:space="preserve">” Ender, on this module and on many other MFDs in the Orbiter simulation. This library is the result of many emails and many hours of coding and testing between us. </w:t>
-      </w:r>
-      <w:r>
-        <w:br/>
-      </w:r>
-      <w:r>
-        <w:br/>
-        <w:t>- Andrew Stokes, Dec</w:t>
+        <w:t>” Ender, on this module and on many other MFDs in the Orbiter simulation. This library is the result of many emails and many hours of coding and testing between us.</w:t>
       </w:r>
       <w:bookmarkStart w:id="0" w:name="_GoBack"/>
       <w:bookmarkEnd w:id="0"/>
       <w:r>
-        <w:t>ember 2017</w:t>
+        <w:t xml:space="preserve"> </w:t>
+      </w:r>
+      <w:r>
+        <w:br/>
+      </w:r>
+      <w:r>
+        <w:br/>
+        <w:t>- Andrew Stokes, December 2017</w:t>
       </w:r>
       <w:r>
         <w:br/>
@@ -3595,6 +6034,95 @@
     </w:lvl>
   </w:abstractNum>
   <w:abstractNum w:abstractNumId="1" w15:restartNumberingAfterBreak="0">
+    <w:nsid w:val="119B1EDF"/>
+    <w:multiLevelType w:val="hybridMultilevel"/>
+    <w:tmpl w:val="8EAC0562"/>
+    <w:lvl w:ilvl="0" w:tplc="0409000F">
+      <w:start w:val="1"/>
+      <w:numFmt w:val="decimal"/>
+      <w:lvlText w:val="%1."/>
+      <w:lvlJc w:val="left"/>
+      <w:pPr>
+        <w:ind w:left="720" w:hanging="360"/>
+      </w:pPr>
+      <w:rPr>
+        <w:rFonts w:hint="default"/>
+      </w:rPr>
+    </w:lvl>
+    <w:lvl w:ilvl="1" w:tplc="04090019" w:tentative="1">
+      <w:start w:val="1"/>
+      <w:numFmt w:val="lowerLetter"/>
+      <w:lvlText w:val="%2."/>
+      <w:lvlJc w:val="left"/>
+      <w:pPr>
+        <w:ind w:left="1440" w:hanging="360"/>
+      </w:pPr>
+    </w:lvl>
+    <w:lvl w:ilvl="2" w:tplc="0409001B" w:tentative="1">
+      <w:start w:val="1"/>
+      <w:numFmt w:val="lowerRoman"/>
+      <w:lvlText w:val="%3."/>
+      <w:lvlJc w:val="right"/>
+      <w:pPr>
+        <w:ind w:left="2160" w:hanging="180"/>
+      </w:pPr>
+    </w:lvl>
+    <w:lvl w:ilvl="3" w:tplc="0409000F" w:tentative="1">
+      <w:start w:val="1"/>
+      <w:numFmt w:val="decimal"/>
+      <w:lvlText w:val="%4."/>
+      <w:lvlJc w:val="left"/>
+      <w:pPr>
+        <w:ind w:left="2880" w:hanging="360"/>
+      </w:pPr>
+    </w:lvl>
+    <w:lvl w:ilvl="4" w:tplc="04090019" w:tentative="1">
+      <w:start w:val="1"/>
+      <w:numFmt w:val="lowerLetter"/>
+      <w:lvlText w:val="%5."/>
+      <w:lvlJc w:val="left"/>
+      <w:pPr>
+        <w:ind w:left="3600" w:hanging="360"/>
+      </w:pPr>
+    </w:lvl>
+    <w:lvl w:ilvl="5" w:tplc="0409001B" w:tentative="1">
+      <w:start w:val="1"/>
+      <w:numFmt w:val="lowerRoman"/>
+      <w:lvlText w:val="%6."/>
+      <w:lvlJc w:val="right"/>
+      <w:pPr>
+        <w:ind w:left="4320" w:hanging="180"/>
+      </w:pPr>
+    </w:lvl>
+    <w:lvl w:ilvl="6" w:tplc="0409000F" w:tentative="1">
+      <w:start w:val="1"/>
+      <w:numFmt w:val="decimal"/>
+      <w:lvlText w:val="%7."/>
+      <w:lvlJc w:val="left"/>
+      <w:pPr>
+        <w:ind w:left="5040" w:hanging="360"/>
+      </w:pPr>
+    </w:lvl>
+    <w:lvl w:ilvl="7" w:tplc="04090019" w:tentative="1">
+      <w:start w:val="1"/>
+      <w:numFmt w:val="lowerLetter"/>
+      <w:lvlText w:val="%8."/>
+      <w:lvlJc w:val="left"/>
+      <w:pPr>
+        <w:ind w:left="5760" w:hanging="360"/>
+      </w:pPr>
+    </w:lvl>
+    <w:lvl w:ilvl="8" w:tplc="0409001B" w:tentative="1">
+      <w:start w:val="1"/>
+      <w:numFmt w:val="lowerRoman"/>
+      <w:lvlText w:val="%9."/>
+      <w:lvlJc w:val="right"/>
+      <w:pPr>
+        <w:ind w:left="6480" w:hanging="180"/>
+      </w:pPr>
+    </w:lvl>
+  </w:abstractNum>
+  <w:abstractNum w:abstractNumId="2" w15:restartNumberingAfterBreak="0">
     <w:nsid w:val="2D61275D"/>
     <w:multiLevelType w:val="hybridMultilevel"/>
     <w:tmpl w:val="8DDE2752"/>
@@ -3683,7 +6211,7 @@
       </w:pPr>
     </w:lvl>
   </w:abstractNum>
-  <w:abstractNum w:abstractNumId="2" w15:restartNumberingAfterBreak="0">
+  <w:abstractNum w:abstractNumId="3" w15:restartNumberingAfterBreak="0">
     <w:nsid w:val="2DF72230"/>
     <w:multiLevelType w:val="hybridMultilevel"/>
     <w:tmpl w:val="92B490E0"/>
@@ -3769,11 +6297,11 @@
       </w:pPr>
     </w:lvl>
   </w:abstractNum>
-  <w:abstractNum w:abstractNumId="3" w15:restartNumberingAfterBreak="0">
+  <w:abstractNum w:abstractNumId="4" w15:restartNumberingAfterBreak="0">
     <w:nsid w:val="46FB3BEF"/>
     <w:multiLevelType w:val="hybridMultilevel"/>
-    <w:tmpl w:val="8C5E9880"/>
-    <w:lvl w:ilvl="0" w:tplc="0409000F">
+    <w:tmpl w:val="9CCCBB00"/>
+    <w:lvl w:ilvl="0" w:tplc="BB3EB91A">
       <w:start w:val="1"/>
       <w:numFmt w:val="decimal"/>
       <w:lvlText w:val="%1."/>
@@ -3781,6 +6309,9 @@
       <w:pPr>
         <w:ind w:left="1080" w:hanging="360"/>
       </w:pPr>
+      <w:rPr>
+        <w:color w:val="auto"/>
+      </w:rPr>
     </w:lvl>
     <w:lvl w:ilvl="1" w:tplc="04090019">
       <w:start w:val="1"/>
@@ -3855,7 +6386,7 @@
       </w:pPr>
     </w:lvl>
   </w:abstractNum>
-  <w:abstractNum w:abstractNumId="4" w15:restartNumberingAfterBreak="0">
+  <w:abstractNum w:abstractNumId="5" w15:restartNumberingAfterBreak="0">
     <w:nsid w:val="49D126F9"/>
     <w:multiLevelType w:val="hybridMultilevel"/>
     <w:tmpl w:val="C290C0AE"/>
@@ -3941,7 +6472,7 @@
       </w:pPr>
     </w:lvl>
   </w:abstractNum>
-  <w:abstractNum w:abstractNumId="5" w15:restartNumberingAfterBreak="0">
+  <w:abstractNum w:abstractNumId="6" w15:restartNumberingAfterBreak="0">
     <w:nsid w:val="547F5C70"/>
     <w:multiLevelType w:val="hybridMultilevel"/>
     <w:tmpl w:val="EEBC3090"/>
@@ -4030,7 +6561,7 @@
       </w:pPr>
     </w:lvl>
   </w:abstractNum>
-  <w:abstractNum w:abstractNumId="6" w15:restartNumberingAfterBreak="0">
+  <w:abstractNum w:abstractNumId="7" w15:restartNumberingAfterBreak="0">
     <w:nsid w:val="5E2166A6"/>
     <w:multiLevelType w:val="hybridMultilevel"/>
     <w:tmpl w:val="61B4C1B2"/>
@@ -4116,7 +6647,93 @@
       </w:pPr>
     </w:lvl>
   </w:abstractNum>
-  <w:abstractNum w:abstractNumId="7" w15:restartNumberingAfterBreak="0">
+  <w:abstractNum w:abstractNumId="8" w15:restartNumberingAfterBreak="0">
+    <w:nsid w:val="69F10C86"/>
+    <w:multiLevelType w:val="hybridMultilevel"/>
+    <w:tmpl w:val="3DEE4A22"/>
+    <w:lvl w:ilvl="0" w:tplc="0409000F">
+      <w:start w:val="1"/>
+      <w:numFmt w:val="decimal"/>
+      <w:lvlText w:val="%1."/>
+      <w:lvlJc w:val="left"/>
+      <w:pPr>
+        <w:ind w:left="720" w:hanging="360"/>
+      </w:pPr>
+    </w:lvl>
+    <w:lvl w:ilvl="1" w:tplc="04090019" w:tentative="1">
+      <w:start w:val="1"/>
+      <w:numFmt w:val="lowerLetter"/>
+      <w:lvlText w:val="%2."/>
+      <w:lvlJc w:val="left"/>
+      <w:pPr>
+        <w:ind w:left="1440" w:hanging="360"/>
+      </w:pPr>
+    </w:lvl>
+    <w:lvl w:ilvl="2" w:tplc="0409001B" w:tentative="1">
+      <w:start w:val="1"/>
+      <w:numFmt w:val="lowerRoman"/>
+      <w:lvlText w:val="%3."/>
+      <w:lvlJc w:val="right"/>
+      <w:pPr>
+        <w:ind w:left="2160" w:hanging="180"/>
+      </w:pPr>
+    </w:lvl>
+    <w:lvl w:ilvl="3" w:tplc="0409000F" w:tentative="1">
+      <w:start w:val="1"/>
+      <w:numFmt w:val="decimal"/>
+      <w:lvlText w:val="%4."/>
+      <w:lvlJc w:val="left"/>
+      <w:pPr>
+        <w:ind w:left="2880" w:hanging="360"/>
+      </w:pPr>
+    </w:lvl>
+    <w:lvl w:ilvl="4" w:tplc="04090019" w:tentative="1">
+      <w:start w:val="1"/>
+      <w:numFmt w:val="lowerLetter"/>
+      <w:lvlText w:val="%5."/>
+      <w:lvlJc w:val="left"/>
+      <w:pPr>
+        <w:ind w:left="3600" w:hanging="360"/>
+      </w:pPr>
+    </w:lvl>
+    <w:lvl w:ilvl="5" w:tplc="0409001B" w:tentative="1">
+      <w:start w:val="1"/>
+      <w:numFmt w:val="lowerRoman"/>
+      <w:lvlText w:val="%6."/>
+      <w:lvlJc w:val="right"/>
+      <w:pPr>
+        <w:ind w:left="4320" w:hanging="180"/>
+      </w:pPr>
+    </w:lvl>
+    <w:lvl w:ilvl="6" w:tplc="0409000F" w:tentative="1">
+      <w:start w:val="1"/>
+      <w:numFmt w:val="decimal"/>
+      <w:lvlText w:val="%7."/>
+      <w:lvlJc w:val="left"/>
+      <w:pPr>
+        <w:ind w:left="5040" w:hanging="360"/>
+      </w:pPr>
+    </w:lvl>
+    <w:lvl w:ilvl="7" w:tplc="04090019" w:tentative="1">
+      <w:start w:val="1"/>
+      <w:numFmt w:val="lowerLetter"/>
+      <w:lvlText w:val="%8."/>
+      <w:lvlJc w:val="left"/>
+      <w:pPr>
+        <w:ind w:left="5760" w:hanging="360"/>
+      </w:pPr>
+    </w:lvl>
+    <w:lvl w:ilvl="8" w:tplc="0409001B" w:tentative="1">
+      <w:start w:val="1"/>
+      <w:numFmt w:val="lowerRoman"/>
+      <w:lvlText w:val="%9."/>
+      <w:lvlJc w:val="right"/>
+      <w:pPr>
+        <w:ind w:left="6480" w:hanging="180"/>
+      </w:pPr>
+    </w:lvl>
+  </w:abstractNum>
+  <w:abstractNum w:abstractNumId="9" w15:restartNumberingAfterBreak="0">
     <w:nsid w:val="77415748"/>
     <w:multiLevelType w:val="hybridMultilevel"/>
     <w:tmpl w:val="296426EE"/>
@@ -4202,7 +6819,7 @@
       </w:pPr>
     </w:lvl>
   </w:abstractNum>
-  <w:abstractNum w:abstractNumId="8" w15:restartNumberingAfterBreak="0">
+  <w:abstractNum w:abstractNumId="10" w15:restartNumberingAfterBreak="0">
     <w:nsid w:val="7E6E15F5"/>
     <w:multiLevelType w:val="hybridMultilevel"/>
     <w:tmpl w:val="3B767160"/>
@@ -4289,31 +6906,37 @@
     </w:lvl>
   </w:abstractNum>
   <w:num w:numId="1">
-    <w:abstractNumId w:val="4"/>
+    <w:abstractNumId w:val="5"/>
   </w:num>
   <w:num w:numId="2">
-    <w:abstractNumId w:val="2"/>
+    <w:abstractNumId w:val="3"/>
   </w:num>
   <w:num w:numId="3">
-    <w:abstractNumId w:val="5"/>
+    <w:abstractNumId w:val="6"/>
   </w:num>
   <w:num w:numId="4">
     <w:abstractNumId w:val="0"/>
   </w:num>
   <w:num w:numId="5">
-    <w:abstractNumId w:val="3"/>
+    <w:abstractNumId w:val="4"/>
   </w:num>
   <w:num w:numId="6">
-    <w:abstractNumId w:val="1"/>
+    <w:abstractNumId w:val="2"/>
   </w:num>
   <w:num w:numId="7">
-    <w:abstractNumId w:val="6"/>
+    <w:abstractNumId w:val="7"/>
   </w:num>
   <w:num w:numId="8">
-    <w:abstractNumId w:val="7"/>
+    <w:abstractNumId w:val="9"/>
   </w:num>
   <w:num w:numId="9">
+    <w:abstractNumId w:val="10"/>
+  </w:num>
+  <w:num w:numId="10">
     <w:abstractNumId w:val="8"/>
+  </w:num>
+  <w:num w:numId="11">
+    <w:abstractNumId w:val="1"/>
   </w:num>
 </w:numbering>
 </file>

</xml_diff>

<commit_message>
MMExt 2.0a version. Removed the old MMExt1 structure passing (now just clean new MMStructs allowed). Fixed typos in documentation.
</commit_message>
<xml_diff>
--- a/MMExt2/Module Messaging Extended Library.docx
+++ b/MMExt2/Module Messaging Extended Library.docx
@@ -10,13 +10,17 @@
           <w:b/>
         </w:rPr>
       </w:pPr>
-      <w:bookmarkStart w:id="0" w:name="_GoBack"/>
-      <w:bookmarkEnd w:id="0"/>
       <w:r>
         <w:rPr>
           <w:b/>
         </w:rPr>
         <w:t>Module Messaging Extended Library, version 2.0</w:t>
+      </w:r>
+      <w:r>
+        <w:rPr>
+          <w:b/>
+        </w:rPr>
+        <w:t>a</w:t>
       </w:r>
     </w:p>
     <w:p>
@@ -84,13 +88,7 @@
         <w:t xml:space="preserve">For a long time, </w:t>
       </w:r>
       <w:r>
-        <w:t xml:space="preserve">we (i.e. </w:t>
-      </w:r>
-      <w:r>
-        <w:t xml:space="preserve">Szymon and </w:t>
-      </w:r>
-      <w:r>
-        <w:t>Andrew)</w:t>
+        <w:t>the authors of this library</w:t>
       </w:r>
       <w:r>
         <w:t xml:space="preserve"> have </w:t>
@@ -128,6 +126,8 @@
       <w:r>
         <w:br/>
       </w:r>
+      <w:bookmarkStart w:id="0" w:name="_GoBack"/>
+      <w:bookmarkEnd w:id="0"/>
     </w:p>
     <w:p>
       <w:pPr>
@@ -286,16 +286,10 @@
         <w:t>8</w:t>
       </w:r>
       <w:r>
-        <w:t xml:space="preserve">, we </w:t>
-      </w:r>
-      <w:r>
-        <w:t xml:space="preserve">are </w:t>
-      </w:r>
-      <w:r>
-        <w:t>releas</w:t>
-      </w:r>
-      <w:r>
-        <w:t>ing</w:t>
+        <w:t>, we releas</w:t>
+      </w:r>
+      <w:r>
+        <w:t>ed</w:t>
       </w:r>
       <w:r>
         <w:t xml:space="preserve"> </w:t>
@@ -1746,13 +1740,7 @@
         <w:t xml:space="preserve"> (e.g. pointing to vessels, bodies, or bases)</w:t>
       </w:r>
       <w:r>
-        <w:t xml:space="preserve">, </w:t>
-      </w:r>
-      <w:r>
-        <w:t>and</w:t>
-      </w:r>
-      <w:r>
-        <w:t xml:space="preserve"> to re-validate the object still exists</w:t>
+        <w:t>, and to re-validate the object still exists</w:t>
       </w:r>
       <w:r>
         <w:t xml:space="preserve">. In your code – add an ObjType() </w:t>
@@ -2210,39 +2198,74 @@
           <w:sz w:val="20"/>
           <w:szCs w:val="20"/>
         </w:rPr>
+        <w:t xml:space="preserve">     </w:t>
+      </w:r>
+      <w:r>
+        <w:t xml:space="preserve">(= </w:t>
+      </w:r>
+      <w:r>
+        <w:t xml:space="preserve"> 3</w:t>
+      </w:r>
+      <w:r>
+        <w:t>)</w:t>
+      </w:r>
+      <w:r>
+        <w:rPr>
+          <w:rFonts w:ascii="Courier New" w:hAnsi="Courier New" w:cs="Courier New"/>
+          <w:color w:val="4472C4" w:themeColor="accent1"/>
+        </w:rPr>
         <w:t xml:space="preserve"> </w:t>
       </w:r>
       <w:r>
         <w:rPr>
-          <w:rFonts w:ascii="Consolas" w:hAnsi="Consolas" w:cs="Courier New"/>
-          <w:b/>
-          <w:color w:val="FF0000"/>
-          <w:sz w:val="20"/>
-          <w:szCs w:val="20"/>
-        </w:rPr>
-        <w:t xml:space="preserve">    </w:t>
-      </w:r>
-      <w:r>
-        <w:t xml:space="preserve">(= </w:t>
-      </w:r>
-      <w:r>
-        <w:t xml:space="preserve"> 3</w:t>
+          <w:rFonts w:ascii="Courier New" w:hAnsi="Courier New" w:cs="Courier New"/>
+          <w:color w:val="4472C4" w:themeColor="accent1"/>
+        </w:rPr>
+        <w:br/>
+      </w:r>
+      <w:r>
+        <w:rPr>
+          <w:rFonts w:ascii="Consolas" w:hAnsi="Consolas" w:cs="Courier New"/>
+          <w:b/>
+          <w:color w:val="4472C4" w:themeColor="accent1"/>
+          <w:sz w:val="20"/>
+          <w:szCs w:val="20"/>
+        </w:rPr>
+        <w:t>OBJTP_</w:t>
+      </w:r>
+      <w:r>
+        <w:rPr>
+          <w:rFonts w:ascii="Consolas" w:hAnsi="Consolas" w:cs="Courier New"/>
+          <w:b/>
+          <w:color w:val="4472C4" w:themeColor="accent1"/>
+          <w:sz w:val="20"/>
+          <w:szCs w:val="20"/>
+        </w:rPr>
+        <w:t>PLANET</w:t>
+      </w:r>
+      <w:r>
+        <w:rPr>
+          <w:rFonts w:ascii="Consolas" w:hAnsi="Consolas" w:cs="Courier New"/>
+          <w:b/>
+          <w:color w:val="FF0000"/>
+          <w:sz w:val="20"/>
+          <w:szCs w:val="20"/>
+        </w:rPr>
+        <w:t xml:space="preserve">   </w:t>
+      </w:r>
+      <w:r>
+        <w:t>(=</w:t>
+      </w:r>
+      <w:r>
+        <w:t xml:space="preserve">  4</w:t>
       </w:r>
       <w:r>
         <w:t>)</w:t>
       </w:r>
       <w:r>
-        <w:rPr>
-          <w:rFonts w:ascii="Courier New" w:hAnsi="Courier New" w:cs="Courier New"/>
-          <w:color w:val="4472C4" w:themeColor="accent1"/>
-        </w:rPr>
         <w:t xml:space="preserve"> </w:t>
       </w:r>
       <w:r>
-        <w:rPr>
-          <w:rFonts w:ascii="Courier New" w:hAnsi="Courier New" w:cs="Courier New"/>
-          <w:color w:val="4472C4" w:themeColor="accent1"/>
-        </w:rPr>
         <w:br/>
       </w:r>
       <w:r>
@@ -2263,61 +2286,6 @@
           <w:sz w:val="20"/>
           <w:szCs w:val="20"/>
         </w:rPr>
-        <w:t>PLANET</w:t>
-      </w:r>
-      <w:r>
-        <w:rPr>
-          <w:rFonts w:ascii="Consolas" w:hAnsi="Consolas" w:cs="Courier New"/>
-          <w:b/>
-          <w:color w:val="FF0000"/>
-          <w:sz w:val="20"/>
-          <w:szCs w:val="20"/>
-        </w:rPr>
-        <w:t xml:space="preserve"> </w:t>
-      </w:r>
-      <w:r>
-        <w:rPr>
-          <w:rFonts w:ascii="Consolas" w:hAnsi="Consolas" w:cs="Courier New"/>
-          <w:b/>
-          <w:color w:val="FF0000"/>
-          <w:sz w:val="20"/>
-          <w:szCs w:val="20"/>
-        </w:rPr>
-        <w:t xml:space="preserve">  </w:t>
-      </w:r>
-      <w:r>
-        <w:t>(=</w:t>
-      </w:r>
-      <w:r>
-        <w:t xml:space="preserve">  4</w:t>
-      </w:r>
-      <w:r>
-        <w:t>)</w:t>
-      </w:r>
-      <w:r>
-        <w:t xml:space="preserve"> </w:t>
-      </w:r>
-      <w:r>
-        <w:br/>
-      </w:r>
-      <w:r>
-        <w:rPr>
-          <w:rFonts w:ascii="Consolas" w:hAnsi="Consolas" w:cs="Courier New"/>
-          <w:b/>
-          <w:color w:val="4472C4" w:themeColor="accent1"/>
-          <w:sz w:val="20"/>
-          <w:szCs w:val="20"/>
-        </w:rPr>
-        <w:t>OBJTP_</w:t>
-      </w:r>
-      <w:r>
-        <w:rPr>
-          <w:rFonts w:ascii="Consolas" w:hAnsi="Consolas" w:cs="Courier New"/>
-          <w:b/>
-          <w:color w:val="4472C4" w:themeColor="accent1"/>
-          <w:sz w:val="20"/>
-          <w:szCs w:val="20"/>
-        </w:rPr>
         <w:t>VESSEL</w:t>
       </w:r>
       <w:r>
@@ -2328,17 +2296,7 @@
           <w:sz w:val="20"/>
           <w:szCs w:val="20"/>
         </w:rPr>
-        <w:t xml:space="preserve"> </w:t>
-      </w:r>
-      <w:r>
-        <w:rPr>
-          <w:rFonts w:ascii="Consolas" w:hAnsi="Consolas" w:cs="Courier New"/>
-          <w:b/>
-          <w:color w:val="FF0000"/>
-          <w:sz w:val="20"/>
-          <w:szCs w:val="20"/>
-        </w:rPr>
-        <w:t xml:space="preserve">  </w:t>
+        <w:t xml:space="preserve">   </w:t>
       </w:r>
       <w:r>
         <w:t xml:space="preserve">(= </w:t>
@@ -2605,7 +2563,27 @@
           <w:sz w:val="20"/>
           <w:szCs w:val="20"/>
         </w:rPr>
-        <w:t xml:space="preserve">MMExt2::Basic </w:t>
+        <w:t>MMExt2::</w:t>
+      </w:r>
+      <w:r>
+        <w:rPr>
+          <w:rFonts w:ascii="Consolas" w:hAnsi="Consolas" w:cs="Courier New"/>
+          <w:b/>
+          <w:color w:val="4472C4" w:themeColor="accent1"/>
+          <w:sz w:val="20"/>
+          <w:szCs w:val="20"/>
+        </w:rPr>
+        <w:t>Advanced</w:t>
+      </w:r>
+      <w:r>
+        <w:rPr>
+          <w:rFonts w:ascii="Consolas" w:hAnsi="Consolas" w:cs="Courier New"/>
+          <w:b/>
+          <w:color w:val="4472C4" w:themeColor="accent1"/>
+          <w:sz w:val="20"/>
+          <w:szCs w:val="20"/>
+        </w:rPr>
+        <w:t xml:space="preserve"> </w:t>
       </w:r>
       <w:r>
         <w:rPr>
@@ -7968,7 +7946,25 @@
           <w:sz w:val="20"/>
           <w:szCs w:val="20"/>
         </w:rPr>
-        <w:t>MyModule_ExportStruct.hpp</w:t>
+        <w:t>My</w:t>
+      </w:r>
+      <w:r>
+        <w:rPr>
+          <w:rFonts w:ascii="Consolas" w:hAnsi="Consolas" w:cs="Courier New"/>
+          <w:color w:val="FF0000"/>
+          <w:sz w:val="20"/>
+          <w:szCs w:val="20"/>
+        </w:rPr>
+        <w:t>M</w:t>
+      </w:r>
+      <w:r>
+        <w:rPr>
+          <w:rFonts w:ascii="Consolas" w:hAnsi="Consolas" w:cs="Courier New"/>
+          <w:color w:val="FF0000"/>
+          <w:sz w:val="20"/>
+          <w:szCs w:val="20"/>
+        </w:rPr>
+        <w:t>odule_ExportStruct.hpp</w:t>
       </w:r>
       <w:r>
         <w:t>, using this template:</w:t>
@@ -8461,6 +8457,29 @@
       </w:r>
       <w:r>
         <w:rPr>
+          <w:rFonts w:ascii="Consolas" w:hAnsi="Consolas" w:cs="Courier New"/>
+          <w:b/>
+          <w:color w:val="4472C4" w:themeColor="accent1"/>
+          <w:sz w:val="20"/>
+          <w:szCs w:val="20"/>
+        </w:rPr>
+        <w:br/>
+      </w:r>
+      <w:r>
+        <w:rPr>
+          <w:rFonts w:ascii="Consolas" w:hAnsi="Consolas" w:cs="Courier New"/>
+          <w:b/>
+          <w:color w:val="4472C4" w:themeColor="accent1"/>
+          <w:sz w:val="20"/>
+          <w:szCs w:val="20"/>
+        </w:rPr>
+        <w:br/>
+      </w:r>
+      <w:r>
+        <w:t>Note – the constructor is needed in this format to initialize the version and size data in the MMStruct, which is used for checking on the GetMMStruct side.</w:t>
+      </w:r>
+      <w:r>
+        <w:rPr>
           <w:rFonts w:ascii="Courier New" w:hAnsi="Courier New" w:cs="Courier New"/>
           <w:color w:val="4472C4" w:themeColor="accent1"/>
         </w:rPr>
@@ -8546,6 +8565,7 @@
         </w:numPr>
       </w:pPr>
       <w:r>
+        <w:lastRenderedPageBreak/>
         <w:t>In your code, publish the structure</w:t>
       </w:r>
       <w:r>
@@ -8690,7 +8710,6 @@
         </w:numPr>
       </w:pPr>
       <w:r>
-        <w:lastRenderedPageBreak/>
         <w:t xml:space="preserve">Note – once you have published a structure, there is no Delete function, as you may have other modules directly accessing your private memory location via your published pointer. Consider using a </w:t>
       </w:r>
       <w:r>
@@ -9148,25 +9167,19 @@
         <w:t>MATRIX3</w:t>
       </w:r>
       <w:r>
-        <w:t xml:space="preserve">, </w:t>
+        <w:t>,</w:t>
+      </w:r>
+      <w:r>
+        <w:t xml:space="preserve"> and</w:t>
+      </w:r>
+      <w:r>
+        <w:t xml:space="preserve"> </w:t>
       </w:r>
       <w:r>
         <w:rPr>
           <w:color w:val="4472C4" w:themeColor="accent1"/>
         </w:rPr>
         <w:t>MATRIX4</w:t>
-      </w:r>
-      <w:r>
-        <w:t xml:space="preserve">, and </w:t>
-      </w:r>
-      <w:r>
-        <w:rPr>
-          <w:color w:val="4472C4" w:themeColor="accent1"/>
-        </w:rPr>
-        <w:t xml:space="preserve">EnjoLib::ModuleMessagingExtBase </w:t>
-      </w:r>
-      <w:r>
-        <w:t>derived structures</w:t>
       </w:r>
       <w:r>
         <w:t xml:space="preserve">. The new </w:t>
@@ -9203,7 +9216,11 @@
     </w:p>
     <w:p>
       <w:r>
-        <w:t xml:space="preserve">I want to recognize the partnership I have had for many years now with Szymon “Enjo” Ender, on this module and on many other MFDs in the Orbiter simulation. This library is the result of many emails and many hours of coding and testing between us. </w:t>
+        <w:t xml:space="preserve">I want to recognize the partnership I have had for many years now with Szymon “Enjo” Ender, on this module and on many other MFDs in the Orbiter simulation. This library is the result of many emails and </w:t>
+      </w:r>
+      <w:r>
+        <w:lastRenderedPageBreak/>
+        <w:t xml:space="preserve">many hours of coding and testing between us. </w:t>
       </w:r>
       <w:r>
         <w:br/>
@@ -9292,7 +9309,7 @@
           <w:rPr>
             <w:noProof/>
           </w:rPr>
-          <w:t>1</w:t>
+          <w:t>3</w:t>
         </w:r>
         <w:r>
           <w:rPr>
@@ -11316,7 +11333,7 @@
 </file>
 
 <file path=customXml/itemProps1.xml><?xml version="1.0" encoding="utf-8"?>
-<ds:datastoreItem xmlns:ds="http://schemas.openxmlformats.org/officeDocument/2006/customXml" ds:itemID="{A9C99954-9C68-4015-B0FB-FE8428EB9A3D}">
+<ds:datastoreItem xmlns:ds="http://schemas.openxmlformats.org/officeDocument/2006/customXml" ds:itemID="{34E96B0E-95BC-427B-9B7F-F366C3D96D58}">
   <ds:schemaRefs>
     <ds:schemaRef ds:uri="http://schemas.openxmlformats.org/officeDocument/2006/bibliography"/>
   </ds:schemaRefs>

</xml_diff>